<commit_message>
Updated docs to 11/17
Signed-off-by: Neo Melonas <neo@neomelonas.com>
</commit_message>
<xml_diff>
--- a/doc/Demerits Business Rules.docx
+++ b/doc/Demerits Business Rules.docx
@@ -314,6 +314,12 @@
       </w:r>
     </w:p>
     <w:sectPr>
+      <w:headerReference w:type="even" r:id="rId7"/>
+      <w:headerReference w:type="default" r:id="rId8"/>
+      <w:footerReference w:type="even" r:id="rId9"/>
+      <w:footerReference w:type="default" r:id="rId10"/>
+      <w:headerReference w:type="first" r:id="rId11"/>
+      <w:footerReference w:type="first" r:id="rId12"/>
       <w:pgSz w:w="12240" w:h="15840"/>
       <w:pgMar w:top="1440" w:right="1440" w:bottom="1440" w:left="1440" w:header="720" w:footer="720" w:gutter="0"/>
       <w:cols w:space="720"/>
@@ -321,6 +327,126 @@
     </w:sectPr>
   </w:body>
 </w:document>
+</file>
+
+<file path=word/endnotes.xml><?xml version="1.0" encoding="utf-8"?>
+<w:endnotes xmlns:ve="http://schemas.openxmlformats.org/markup-compatibility/2006" xmlns:o="urn:schemas-microsoft-com:office:office" xmlns:r="http://schemas.openxmlformats.org/officeDocument/2006/relationships" xmlns:m="http://schemas.openxmlformats.org/officeDocument/2006/math" xmlns:v="urn:schemas-microsoft-com:vml" xmlns:wp="http://schemas.openxmlformats.org/drawingml/2006/wordprocessingDrawing" xmlns:w10="urn:schemas-microsoft-com:office:word" xmlns:w="http://schemas.openxmlformats.org/wordprocessingml/2006/main" xmlns:wne="http://schemas.microsoft.com/office/word/2006/wordml">
+  <w:endnote w:type="separator" w:id="-1">
+    <w:p>
+      <w:pPr>
+        <w:spacing w:after="0" w:line="240" w:lineRule="auto"/>
+      </w:pPr>
+      <w:r>
+        <w:separator/>
+      </w:r>
+    </w:p>
+  </w:endnote>
+  <w:endnote w:type="continuationSeparator" w:id="0">
+    <w:p>
+      <w:pPr>
+        <w:spacing w:after="0" w:line="240" w:lineRule="auto"/>
+      </w:pPr>
+      <w:r>
+        <w:continuationSeparator/>
+      </w:r>
+    </w:p>
+  </w:endnote>
+</w:endnotes>
+</file>
+
+<file path=word/footer1.xml><?xml version="1.0" encoding="utf-8"?>
+<w:ftr xmlns:ve="http://schemas.openxmlformats.org/markup-compatibility/2006" xmlns:o="urn:schemas-microsoft-com:office:office" xmlns:r="http://schemas.openxmlformats.org/officeDocument/2006/relationships" xmlns:m="http://schemas.openxmlformats.org/officeDocument/2006/math" xmlns:v="urn:schemas-microsoft-com:vml" xmlns:wp="http://schemas.openxmlformats.org/drawingml/2006/wordprocessingDrawing" xmlns:w10="urn:schemas-microsoft-com:office:word" xmlns:w="http://schemas.openxmlformats.org/wordprocessingml/2006/main" xmlns:wne="http://schemas.microsoft.com/office/word/2006/wordml">
+  <w:p>
+    <w:pPr>
+      <w:pStyle w:val="Footer"/>
+    </w:pPr>
+  </w:p>
+</w:ftr>
+</file>
+
+<file path=word/footer2.xml><?xml version="1.0" encoding="utf-8"?>
+<w:ftr xmlns:ve="http://schemas.openxmlformats.org/markup-compatibility/2006" xmlns:o="urn:schemas-microsoft-com:office:office" xmlns:r="http://schemas.openxmlformats.org/officeDocument/2006/relationships" xmlns:m="http://schemas.openxmlformats.org/officeDocument/2006/math" xmlns:v="urn:schemas-microsoft-com:vml" xmlns:wp="http://schemas.openxmlformats.org/drawingml/2006/wordprocessingDrawing" xmlns:w10="urn:schemas-microsoft-com:office:word" xmlns:w="http://schemas.openxmlformats.org/wordprocessingml/2006/main" xmlns:wne="http://schemas.microsoft.com/office/word/2006/wordml">
+  <w:p>
+    <w:pPr>
+      <w:pStyle w:val="Footer"/>
+    </w:pPr>
+  </w:p>
+</w:ftr>
+</file>
+
+<file path=word/footer3.xml><?xml version="1.0" encoding="utf-8"?>
+<w:ftr xmlns:ve="http://schemas.openxmlformats.org/markup-compatibility/2006" xmlns:o="urn:schemas-microsoft-com:office:office" xmlns:r="http://schemas.openxmlformats.org/officeDocument/2006/relationships" xmlns:m="http://schemas.openxmlformats.org/officeDocument/2006/math" xmlns:v="urn:schemas-microsoft-com:vml" xmlns:wp="http://schemas.openxmlformats.org/drawingml/2006/wordprocessingDrawing" xmlns:w10="urn:schemas-microsoft-com:office:word" xmlns:w="http://schemas.openxmlformats.org/wordprocessingml/2006/main" xmlns:wne="http://schemas.microsoft.com/office/word/2006/wordml">
+  <w:p>
+    <w:pPr>
+      <w:pStyle w:val="Footer"/>
+    </w:pPr>
+  </w:p>
+</w:ftr>
+</file>
+
+<file path=word/footnotes.xml><?xml version="1.0" encoding="utf-8"?>
+<w:footnotes xmlns:ve="http://schemas.openxmlformats.org/markup-compatibility/2006" xmlns:o="urn:schemas-microsoft-com:office:office" xmlns:r="http://schemas.openxmlformats.org/officeDocument/2006/relationships" xmlns:m="http://schemas.openxmlformats.org/officeDocument/2006/math" xmlns:v="urn:schemas-microsoft-com:vml" xmlns:wp="http://schemas.openxmlformats.org/drawingml/2006/wordprocessingDrawing" xmlns:w10="urn:schemas-microsoft-com:office:word" xmlns:w="http://schemas.openxmlformats.org/wordprocessingml/2006/main" xmlns:wne="http://schemas.microsoft.com/office/word/2006/wordml">
+  <w:footnote w:type="separator" w:id="-1">
+    <w:p>
+      <w:pPr>
+        <w:spacing w:after="0" w:line="240" w:lineRule="auto"/>
+      </w:pPr>
+      <w:r>
+        <w:separator/>
+      </w:r>
+    </w:p>
+  </w:footnote>
+  <w:footnote w:type="continuationSeparator" w:id="0">
+    <w:p>
+      <w:pPr>
+        <w:spacing w:after="0" w:line="240" w:lineRule="auto"/>
+      </w:pPr>
+      <w:r>
+        <w:continuationSeparator/>
+      </w:r>
+    </w:p>
+  </w:footnote>
+</w:footnotes>
+</file>
+
+<file path=word/header1.xml><?xml version="1.0" encoding="utf-8"?>
+<w:hdr xmlns:ve="http://schemas.openxmlformats.org/markup-compatibility/2006" xmlns:o="urn:schemas-microsoft-com:office:office" xmlns:r="http://schemas.openxmlformats.org/officeDocument/2006/relationships" xmlns:m="http://schemas.openxmlformats.org/officeDocument/2006/math" xmlns:v="urn:schemas-microsoft-com:vml" xmlns:wp="http://schemas.openxmlformats.org/drawingml/2006/wordprocessingDrawing" xmlns:w10="urn:schemas-microsoft-com:office:word" xmlns:w="http://schemas.openxmlformats.org/wordprocessingml/2006/main" xmlns:wne="http://schemas.microsoft.com/office/word/2006/wordml">
+  <w:p>
+    <w:pPr>
+      <w:pStyle w:val="Header"/>
+    </w:pPr>
+  </w:p>
+</w:hdr>
+</file>
+
+<file path=word/header2.xml><?xml version="1.0" encoding="utf-8"?>
+<w:hdr xmlns:ve="http://schemas.openxmlformats.org/markup-compatibility/2006" xmlns:o="urn:schemas-microsoft-com:office:office" xmlns:r="http://schemas.openxmlformats.org/officeDocument/2006/relationships" xmlns:m="http://schemas.openxmlformats.org/officeDocument/2006/math" xmlns:v="urn:schemas-microsoft-com:vml" xmlns:wp="http://schemas.openxmlformats.org/drawingml/2006/wordprocessingDrawing" xmlns:w10="urn:schemas-microsoft-com:office:word" xmlns:w="http://schemas.openxmlformats.org/wordprocessingml/2006/main" xmlns:wne="http://schemas.microsoft.com/office/word/2006/wordml">
+  <w:p>
+    <w:pPr>
+      <w:pStyle w:val="Header"/>
+    </w:pPr>
+    <w:r>
+      <w:t>Demerits System</w:t>
+    </w:r>
+    <w:r>
+      <w:tab/>
+    </w:r>
+    <w:r>
+      <w:tab/>
+      <w:t>Group 1</w:t>
+    </w:r>
+  </w:p>
+</w:hdr>
+</file>
+
+<file path=word/header3.xml><?xml version="1.0" encoding="utf-8"?>
+<w:hdr xmlns:ve="http://schemas.openxmlformats.org/markup-compatibility/2006" xmlns:o="urn:schemas-microsoft-com:office:office" xmlns:r="http://schemas.openxmlformats.org/officeDocument/2006/relationships" xmlns:m="http://schemas.openxmlformats.org/officeDocument/2006/math" xmlns:v="urn:schemas-microsoft-com:vml" xmlns:wp="http://schemas.openxmlformats.org/drawingml/2006/wordprocessingDrawing" xmlns:w10="urn:schemas-microsoft-com:office:word" xmlns:w="http://schemas.openxmlformats.org/wordprocessingml/2006/main" xmlns:wne="http://schemas.microsoft.com/office/word/2006/wordml">
+  <w:p>
+    <w:pPr>
+      <w:pStyle w:val="Header"/>
+    </w:pPr>
+  </w:p>
+</w:hdr>
 </file>
 
 <file path=word/numbering.xml><?xml version="1.0" encoding="utf-8"?>
@@ -1223,6 +1349,54 @@
       <w:ind w:left="720"/>
       <w:contextualSpacing/>
     </w:pPr>
+  </w:style>
+  <w:style w:type="paragraph" w:styleId="Header">
+    <w:name w:val="header"/>
+    <w:basedOn w:val="Normal"/>
+    <w:link w:val="HeaderChar"/>
+    <w:uiPriority w:val="99"/>
+    <w:semiHidden/>
+    <w:unhideWhenUsed/>
+    <w:rsid w:val="00BF7910"/>
+    <w:pPr>
+      <w:tabs>
+        <w:tab w:val="center" w:pos="4680"/>
+        <w:tab w:val="right" w:pos="9360"/>
+      </w:tabs>
+      <w:spacing w:after="0" w:line="240" w:lineRule="auto"/>
+    </w:pPr>
+  </w:style>
+  <w:style w:type="character" w:customStyle="1" w:styleId="HeaderChar">
+    <w:name w:val="Header Char"/>
+    <w:basedOn w:val="DefaultParagraphFont"/>
+    <w:link w:val="Header"/>
+    <w:uiPriority w:val="99"/>
+    <w:semiHidden/>
+    <w:rsid w:val="00BF7910"/>
+  </w:style>
+  <w:style w:type="paragraph" w:styleId="Footer">
+    <w:name w:val="footer"/>
+    <w:basedOn w:val="Normal"/>
+    <w:link w:val="FooterChar"/>
+    <w:uiPriority w:val="99"/>
+    <w:semiHidden/>
+    <w:unhideWhenUsed/>
+    <w:rsid w:val="00BF7910"/>
+    <w:pPr>
+      <w:tabs>
+        <w:tab w:val="center" w:pos="4680"/>
+        <w:tab w:val="right" w:pos="9360"/>
+      </w:tabs>
+      <w:spacing w:after="0" w:line="240" w:lineRule="auto"/>
+    </w:pPr>
+  </w:style>
+  <w:style w:type="character" w:customStyle="1" w:styleId="FooterChar">
+    <w:name w:val="Footer Char"/>
+    <w:basedOn w:val="DefaultParagraphFont"/>
+    <w:link w:val="Footer"/>
+    <w:uiPriority w:val="99"/>
+    <w:semiHidden/>
+    <w:rsid w:val="00BF7910"/>
   </w:style>
 </w:styles>
 </file>

</xml_diff>

<commit_message>
Update for 2010spring term
</commit_message>
<xml_diff>
--- a/doc/Demerits Business Rules.docx
+++ b/doc/Demerits Business Rules.docx
@@ -1,8 +1,10 @@
 
 <file path=word/document.xml><?xml version="1.0" encoding="utf-8"?>
-<w:document xmlns:ve="http://schemas.openxmlformats.org/markup-compatibility/2006" xmlns:o="urn:schemas-microsoft-com:office:office" xmlns:r="http://schemas.openxmlformats.org/officeDocument/2006/relationships" xmlns:m="http://schemas.openxmlformats.org/officeDocument/2006/math" xmlns:v="urn:schemas-microsoft-com:vml" xmlns:wp="http://schemas.openxmlformats.org/drawingml/2006/wordprocessingDrawing" xmlns:w10="urn:schemas-microsoft-com:office:word" xmlns:w="http://schemas.openxmlformats.org/wordprocessingml/2006/main" xmlns:wne="http://schemas.microsoft.com/office/word/2006/wordml">
+<w:document xmlns:wpc="http://schemas.microsoft.com/office/word/2010/wordprocessingCanvas" xmlns:mc="http://schemas.openxmlformats.org/markup-compatibility/2006" xmlns:o="urn:schemas-microsoft-com:office:office" xmlns:r="http://schemas.openxmlformats.org/officeDocument/2006/relationships" xmlns:m="http://schemas.openxmlformats.org/officeDocument/2006/math" xmlns:v="urn:schemas-microsoft-com:vml" xmlns:wp14="http://schemas.microsoft.com/office/word/2010/wordprocessingDrawing" xmlns:wp="http://schemas.openxmlformats.org/drawingml/2006/wordprocessingDrawing" xmlns:w10="urn:schemas-microsoft-com:office:word" xmlns:w="http://schemas.openxmlformats.org/wordprocessingml/2006/main" xmlns:w14="http://schemas.microsoft.com/office/word/2010/wordml" xmlns:wpg="http://schemas.microsoft.com/office/word/2010/wordprocessingGroup" xmlns:wpi="http://schemas.microsoft.com/office/word/2010/wordprocessingInk" xmlns:wne="http://schemas.microsoft.com/office/word/2006/wordml" xmlns:wps="http://schemas.microsoft.com/office/word/2010/wordprocessingShape" mc:Ignorable="w14 wp14">
   <w:body>
     <w:p>
+      <w:bookmarkStart w:id="0" w:name="_GoBack"/>
+      <w:bookmarkEnd w:id="0"/>
       <w:r>
         <w:t xml:space="preserve">We will create a system that provides its users with demerit and detention information at a per-school level.  This system will allow its users (student, parents, teachers, &amp; administrators) to see a wealth of easily accessible information, which provides obvious benefits over the traditional manual pen and paper logs utilized in many schools today.  </w:t>
       </w:r>
@@ -314,12 +316,12 @@
       </w:r>
     </w:p>
     <w:sectPr>
-      <w:headerReference w:type="even" r:id="rId7"/>
-      <w:headerReference w:type="default" r:id="rId8"/>
-      <w:footerReference w:type="even" r:id="rId9"/>
-      <w:footerReference w:type="default" r:id="rId10"/>
-      <w:headerReference w:type="first" r:id="rId11"/>
-      <w:footerReference w:type="first" r:id="rId12"/>
+      <w:headerReference w:type="even" r:id="rId8"/>
+      <w:headerReference w:type="default" r:id="rId9"/>
+      <w:footerReference w:type="even" r:id="rId10"/>
+      <w:footerReference w:type="default" r:id="rId11"/>
+      <w:headerReference w:type="first" r:id="rId12"/>
+      <w:footerReference w:type="first" r:id="rId13"/>
       <w:pgSz w:w="12240" w:h="15840"/>
       <w:pgMar w:top="1440" w:right="1440" w:bottom="1440" w:left="1440" w:header="720" w:footer="720" w:gutter="0"/>
       <w:cols w:space="720"/>
@@ -330,7 +332,7 @@
 </file>
 
 <file path=word/endnotes.xml><?xml version="1.0" encoding="utf-8"?>
-<w:endnotes xmlns:ve="http://schemas.openxmlformats.org/markup-compatibility/2006" xmlns:o="urn:schemas-microsoft-com:office:office" xmlns:r="http://schemas.openxmlformats.org/officeDocument/2006/relationships" xmlns:m="http://schemas.openxmlformats.org/officeDocument/2006/math" xmlns:v="urn:schemas-microsoft-com:vml" xmlns:wp="http://schemas.openxmlformats.org/drawingml/2006/wordprocessingDrawing" xmlns:w10="urn:schemas-microsoft-com:office:word" xmlns:w="http://schemas.openxmlformats.org/wordprocessingml/2006/main" xmlns:wne="http://schemas.microsoft.com/office/word/2006/wordml">
+<w:endnotes xmlns:wpc="http://schemas.microsoft.com/office/word/2010/wordprocessingCanvas" xmlns:mc="http://schemas.openxmlformats.org/markup-compatibility/2006" xmlns:o="urn:schemas-microsoft-com:office:office" xmlns:r="http://schemas.openxmlformats.org/officeDocument/2006/relationships" xmlns:m="http://schemas.openxmlformats.org/officeDocument/2006/math" xmlns:v="urn:schemas-microsoft-com:vml" xmlns:wp14="http://schemas.microsoft.com/office/word/2010/wordprocessingDrawing" xmlns:wp="http://schemas.openxmlformats.org/drawingml/2006/wordprocessingDrawing" xmlns:w10="urn:schemas-microsoft-com:office:word" xmlns:w="http://schemas.openxmlformats.org/wordprocessingml/2006/main" xmlns:w14="http://schemas.microsoft.com/office/word/2010/wordml" xmlns:wpg="http://schemas.microsoft.com/office/word/2010/wordprocessingGroup" xmlns:wpi="http://schemas.microsoft.com/office/word/2010/wordprocessingInk" xmlns:wne="http://schemas.microsoft.com/office/word/2006/wordml" xmlns:wps="http://schemas.microsoft.com/office/word/2010/wordprocessingShape" mc:Ignorable="w14 wp14">
   <w:endnote w:type="separator" w:id="-1">
     <w:p>
       <w:pPr>
@@ -355,7 +357,7 @@
 </file>
 
 <file path=word/footer1.xml><?xml version="1.0" encoding="utf-8"?>
-<w:ftr xmlns:ve="http://schemas.openxmlformats.org/markup-compatibility/2006" xmlns:o="urn:schemas-microsoft-com:office:office" xmlns:r="http://schemas.openxmlformats.org/officeDocument/2006/relationships" xmlns:m="http://schemas.openxmlformats.org/officeDocument/2006/math" xmlns:v="urn:schemas-microsoft-com:vml" xmlns:wp="http://schemas.openxmlformats.org/drawingml/2006/wordprocessingDrawing" xmlns:w10="urn:schemas-microsoft-com:office:word" xmlns:w="http://schemas.openxmlformats.org/wordprocessingml/2006/main" xmlns:wne="http://schemas.microsoft.com/office/word/2006/wordml">
+<w:ftr xmlns:wpc="http://schemas.microsoft.com/office/word/2010/wordprocessingCanvas" xmlns:mc="http://schemas.openxmlformats.org/markup-compatibility/2006" xmlns:o="urn:schemas-microsoft-com:office:office" xmlns:r="http://schemas.openxmlformats.org/officeDocument/2006/relationships" xmlns:m="http://schemas.openxmlformats.org/officeDocument/2006/math" xmlns:v="urn:schemas-microsoft-com:vml" xmlns:wp14="http://schemas.microsoft.com/office/word/2010/wordprocessingDrawing" xmlns:wp="http://schemas.openxmlformats.org/drawingml/2006/wordprocessingDrawing" xmlns:w10="urn:schemas-microsoft-com:office:word" xmlns:w="http://schemas.openxmlformats.org/wordprocessingml/2006/main" xmlns:w14="http://schemas.microsoft.com/office/word/2010/wordml" xmlns:wpg="http://schemas.microsoft.com/office/word/2010/wordprocessingGroup" xmlns:wpi="http://schemas.microsoft.com/office/word/2010/wordprocessingInk" xmlns:wne="http://schemas.microsoft.com/office/word/2006/wordml" xmlns:wps="http://schemas.microsoft.com/office/word/2010/wordprocessingShape" mc:Ignorable="w14 wp14">
   <w:p>
     <w:pPr>
       <w:pStyle w:val="Footer"/>
@@ -365,17 +367,36 @@
 </file>
 
 <file path=word/footer2.xml><?xml version="1.0" encoding="utf-8"?>
-<w:ftr xmlns:ve="http://schemas.openxmlformats.org/markup-compatibility/2006" xmlns:o="urn:schemas-microsoft-com:office:office" xmlns:r="http://schemas.openxmlformats.org/officeDocument/2006/relationships" xmlns:m="http://schemas.openxmlformats.org/officeDocument/2006/math" xmlns:v="urn:schemas-microsoft-com:vml" xmlns:wp="http://schemas.openxmlformats.org/drawingml/2006/wordprocessingDrawing" xmlns:w10="urn:schemas-microsoft-com:office:word" xmlns:w="http://schemas.openxmlformats.org/wordprocessingml/2006/main" xmlns:wne="http://schemas.microsoft.com/office/word/2006/wordml">
+<w:ftr xmlns:wpc="http://schemas.microsoft.com/office/word/2010/wordprocessingCanvas" xmlns:mc="http://schemas.openxmlformats.org/markup-compatibility/2006" xmlns:o="urn:schemas-microsoft-com:office:office" xmlns:r="http://schemas.openxmlformats.org/officeDocument/2006/relationships" xmlns:m="http://schemas.openxmlformats.org/officeDocument/2006/math" xmlns:v="urn:schemas-microsoft-com:vml" xmlns:wp14="http://schemas.microsoft.com/office/word/2010/wordprocessingDrawing" xmlns:wp="http://schemas.openxmlformats.org/drawingml/2006/wordprocessingDrawing" xmlns:w10="urn:schemas-microsoft-com:office:word" xmlns:w="http://schemas.openxmlformats.org/wordprocessingml/2006/main" xmlns:w14="http://schemas.microsoft.com/office/word/2010/wordml" xmlns:wpg="http://schemas.microsoft.com/office/word/2010/wordprocessingGroup" xmlns:wpi="http://schemas.microsoft.com/office/word/2010/wordprocessingInk" xmlns:wne="http://schemas.microsoft.com/office/word/2006/wordml" xmlns:wps="http://schemas.microsoft.com/office/word/2010/wordprocessingShape" mc:Ignorable="w14 wp14">
   <w:p>
     <w:pPr>
       <w:pStyle w:val="Footer"/>
+      <w:jc w:val="right"/>
     </w:pPr>
+    <w:r>
+      <w:fldChar w:fldCharType="begin"/>
+    </w:r>
+    <w:r>
+      <w:instrText xml:space="preserve"> DATE \@ "M/d/yyyy h:mm am/pm" </w:instrText>
+    </w:r>
+    <w:r>
+      <w:fldChar w:fldCharType="separate"/>
+    </w:r>
+    <w:r>
+      <w:rPr>
+        <w:noProof/>
+      </w:rPr>
+      <w:t>12/26/2009 5:50 PM</w:t>
+    </w:r>
+    <w:r>
+      <w:fldChar w:fldCharType="end"/>
+    </w:r>
   </w:p>
 </w:ftr>
 </file>
 
 <file path=word/footer3.xml><?xml version="1.0" encoding="utf-8"?>
-<w:ftr xmlns:ve="http://schemas.openxmlformats.org/markup-compatibility/2006" xmlns:o="urn:schemas-microsoft-com:office:office" xmlns:r="http://schemas.openxmlformats.org/officeDocument/2006/relationships" xmlns:m="http://schemas.openxmlformats.org/officeDocument/2006/math" xmlns:v="urn:schemas-microsoft-com:vml" xmlns:wp="http://schemas.openxmlformats.org/drawingml/2006/wordprocessingDrawing" xmlns:w10="urn:schemas-microsoft-com:office:word" xmlns:w="http://schemas.openxmlformats.org/wordprocessingml/2006/main" xmlns:wne="http://schemas.microsoft.com/office/word/2006/wordml">
+<w:ftr xmlns:wpc="http://schemas.microsoft.com/office/word/2010/wordprocessingCanvas" xmlns:mc="http://schemas.openxmlformats.org/markup-compatibility/2006" xmlns:o="urn:schemas-microsoft-com:office:office" xmlns:r="http://schemas.openxmlformats.org/officeDocument/2006/relationships" xmlns:m="http://schemas.openxmlformats.org/officeDocument/2006/math" xmlns:v="urn:schemas-microsoft-com:vml" xmlns:wp14="http://schemas.microsoft.com/office/word/2010/wordprocessingDrawing" xmlns:wp="http://schemas.openxmlformats.org/drawingml/2006/wordprocessingDrawing" xmlns:w10="urn:schemas-microsoft-com:office:word" xmlns:w="http://schemas.openxmlformats.org/wordprocessingml/2006/main" xmlns:w14="http://schemas.microsoft.com/office/word/2010/wordml" xmlns:wpg="http://schemas.microsoft.com/office/word/2010/wordprocessingGroup" xmlns:wpi="http://schemas.microsoft.com/office/word/2010/wordprocessingInk" xmlns:wne="http://schemas.microsoft.com/office/word/2006/wordml" xmlns:wps="http://schemas.microsoft.com/office/word/2010/wordprocessingShape" mc:Ignorable="w14 wp14">
   <w:p>
     <w:pPr>
       <w:pStyle w:val="Footer"/>
@@ -385,7 +406,7 @@
 </file>
 
 <file path=word/footnotes.xml><?xml version="1.0" encoding="utf-8"?>
-<w:footnotes xmlns:ve="http://schemas.openxmlformats.org/markup-compatibility/2006" xmlns:o="urn:schemas-microsoft-com:office:office" xmlns:r="http://schemas.openxmlformats.org/officeDocument/2006/relationships" xmlns:m="http://schemas.openxmlformats.org/officeDocument/2006/math" xmlns:v="urn:schemas-microsoft-com:vml" xmlns:wp="http://schemas.openxmlformats.org/drawingml/2006/wordprocessingDrawing" xmlns:w10="urn:schemas-microsoft-com:office:word" xmlns:w="http://schemas.openxmlformats.org/wordprocessingml/2006/main" xmlns:wne="http://schemas.microsoft.com/office/word/2006/wordml">
+<w:footnotes xmlns:wpc="http://schemas.microsoft.com/office/word/2010/wordprocessingCanvas" xmlns:mc="http://schemas.openxmlformats.org/markup-compatibility/2006" xmlns:o="urn:schemas-microsoft-com:office:office" xmlns:r="http://schemas.openxmlformats.org/officeDocument/2006/relationships" xmlns:m="http://schemas.openxmlformats.org/officeDocument/2006/math" xmlns:v="urn:schemas-microsoft-com:vml" xmlns:wp14="http://schemas.microsoft.com/office/word/2010/wordprocessingDrawing" xmlns:wp="http://schemas.openxmlformats.org/drawingml/2006/wordprocessingDrawing" xmlns:w10="urn:schemas-microsoft-com:office:word" xmlns:w="http://schemas.openxmlformats.org/wordprocessingml/2006/main" xmlns:w14="http://schemas.microsoft.com/office/word/2010/wordml" xmlns:wpg="http://schemas.microsoft.com/office/word/2010/wordprocessingGroup" xmlns:wpi="http://schemas.microsoft.com/office/word/2010/wordprocessingInk" xmlns:wne="http://schemas.microsoft.com/office/word/2006/wordml" xmlns:wps="http://schemas.microsoft.com/office/word/2010/wordprocessingShape" mc:Ignorable="w14 wp14">
   <w:footnote w:type="separator" w:id="-1">
     <w:p>
       <w:pPr>
@@ -410,7 +431,7 @@
 </file>
 
 <file path=word/header1.xml><?xml version="1.0" encoding="utf-8"?>
-<w:hdr xmlns:ve="http://schemas.openxmlformats.org/markup-compatibility/2006" xmlns:o="urn:schemas-microsoft-com:office:office" xmlns:r="http://schemas.openxmlformats.org/officeDocument/2006/relationships" xmlns:m="http://schemas.openxmlformats.org/officeDocument/2006/math" xmlns:v="urn:schemas-microsoft-com:vml" xmlns:wp="http://schemas.openxmlformats.org/drawingml/2006/wordprocessingDrawing" xmlns:w10="urn:schemas-microsoft-com:office:word" xmlns:w="http://schemas.openxmlformats.org/wordprocessingml/2006/main" xmlns:wne="http://schemas.microsoft.com/office/word/2006/wordml">
+<w:hdr xmlns:wpc="http://schemas.microsoft.com/office/word/2010/wordprocessingCanvas" xmlns:mc="http://schemas.openxmlformats.org/markup-compatibility/2006" xmlns:o="urn:schemas-microsoft-com:office:office" xmlns:r="http://schemas.openxmlformats.org/officeDocument/2006/relationships" xmlns:m="http://schemas.openxmlformats.org/officeDocument/2006/math" xmlns:v="urn:schemas-microsoft-com:vml" xmlns:wp14="http://schemas.microsoft.com/office/word/2010/wordprocessingDrawing" xmlns:wp="http://schemas.openxmlformats.org/drawingml/2006/wordprocessingDrawing" xmlns:w10="urn:schemas-microsoft-com:office:word" xmlns:w="http://schemas.openxmlformats.org/wordprocessingml/2006/main" xmlns:w14="http://schemas.microsoft.com/office/word/2010/wordml" xmlns:wpg="http://schemas.microsoft.com/office/word/2010/wordprocessingGroup" xmlns:wpi="http://schemas.microsoft.com/office/word/2010/wordprocessingInk" xmlns:wne="http://schemas.microsoft.com/office/word/2006/wordml" xmlns:wps="http://schemas.microsoft.com/office/word/2010/wordprocessingShape" mc:Ignorable="w14 wp14">
   <w:p>
     <w:pPr>
       <w:pStyle w:val="Header"/>
@@ -420,7 +441,7 @@
 </file>
 
 <file path=word/header2.xml><?xml version="1.0" encoding="utf-8"?>
-<w:hdr xmlns:ve="http://schemas.openxmlformats.org/markup-compatibility/2006" xmlns:o="urn:schemas-microsoft-com:office:office" xmlns:r="http://schemas.openxmlformats.org/officeDocument/2006/relationships" xmlns:m="http://schemas.openxmlformats.org/officeDocument/2006/math" xmlns:v="urn:schemas-microsoft-com:vml" xmlns:wp="http://schemas.openxmlformats.org/drawingml/2006/wordprocessingDrawing" xmlns:w10="urn:schemas-microsoft-com:office:word" xmlns:w="http://schemas.openxmlformats.org/wordprocessingml/2006/main" xmlns:wne="http://schemas.microsoft.com/office/word/2006/wordml">
+<w:hdr xmlns:wpc="http://schemas.microsoft.com/office/word/2010/wordprocessingCanvas" xmlns:mc="http://schemas.openxmlformats.org/markup-compatibility/2006" xmlns:o="urn:schemas-microsoft-com:office:office" xmlns:r="http://schemas.openxmlformats.org/officeDocument/2006/relationships" xmlns:m="http://schemas.openxmlformats.org/officeDocument/2006/math" xmlns:v="urn:schemas-microsoft-com:vml" xmlns:wp14="http://schemas.microsoft.com/office/word/2010/wordprocessingDrawing" xmlns:wp="http://schemas.openxmlformats.org/drawingml/2006/wordprocessingDrawing" xmlns:w10="urn:schemas-microsoft-com:office:word" xmlns:w="http://schemas.openxmlformats.org/wordprocessingml/2006/main" xmlns:w14="http://schemas.microsoft.com/office/word/2010/wordml" xmlns:wpg="http://schemas.microsoft.com/office/word/2010/wordprocessingGroup" xmlns:wpi="http://schemas.microsoft.com/office/word/2010/wordprocessingInk" xmlns:wne="http://schemas.microsoft.com/office/word/2006/wordml" xmlns:wps="http://schemas.microsoft.com/office/word/2010/wordprocessingShape" mc:Ignorable="w14 wp14">
   <w:p>
     <w:pPr>
       <w:pStyle w:val="Header"/>
@@ -440,7 +461,7 @@
 </file>
 
 <file path=word/header3.xml><?xml version="1.0" encoding="utf-8"?>
-<w:hdr xmlns:ve="http://schemas.openxmlformats.org/markup-compatibility/2006" xmlns:o="urn:schemas-microsoft-com:office:office" xmlns:r="http://schemas.openxmlformats.org/officeDocument/2006/relationships" xmlns:m="http://schemas.openxmlformats.org/officeDocument/2006/math" xmlns:v="urn:schemas-microsoft-com:vml" xmlns:wp="http://schemas.openxmlformats.org/drawingml/2006/wordprocessingDrawing" xmlns:w10="urn:schemas-microsoft-com:office:word" xmlns:w="http://schemas.openxmlformats.org/wordprocessingml/2006/main" xmlns:wne="http://schemas.microsoft.com/office/word/2006/wordml">
+<w:hdr xmlns:wpc="http://schemas.microsoft.com/office/word/2010/wordprocessingCanvas" xmlns:mc="http://schemas.openxmlformats.org/markup-compatibility/2006" xmlns:o="urn:schemas-microsoft-com:office:office" xmlns:r="http://schemas.openxmlformats.org/officeDocument/2006/relationships" xmlns:m="http://schemas.openxmlformats.org/officeDocument/2006/math" xmlns:v="urn:schemas-microsoft-com:vml" xmlns:wp14="http://schemas.microsoft.com/office/word/2010/wordprocessingDrawing" xmlns:wp="http://schemas.openxmlformats.org/drawingml/2006/wordprocessingDrawing" xmlns:w10="urn:schemas-microsoft-com:office:word" xmlns:w="http://schemas.openxmlformats.org/wordprocessingml/2006/main" xmlns:w14="http://schemas.microsoft.com/office/word/2010/wordml" xmlns:wpg="http://schemas.microsoft.com/office/word/2010/wordprocessingGroup" xmlns:wpi="http://schemas.microsoft.com/office/word/2010/wordprocessingInk" xmlns:wne="http://schemas.microsoft.com/office/word/2006/wordml" xmlns:wps="http://schemas.microsoft.com/office/word/2010/wordprocessingShape" mc:Ignorable="w14 wp14">
   <w:p>
     <w:pPr>
       <w:pStyle w:val="Header"/>
@@ -450,7 +471,7 @@
 </file>
 
 <file path=word/numbering.xml><?xml version="1.0" encoding="utf-8"?>
-<w:numbering xmlns:ve="http://schemas.openxmlformats.org/markup-compatibility/2006" xmlns:o="urn:schemas-microsoft-com:office:office" xmlns:r="http://schemas.openxmlformats.org/officeDocument/2006/relationships" xmlns:m="http://schemas.openxmlformats.org/officeDocument/2006/math" xmlns:v="urn:schemas-microsoft-com:vml" xmlns:wp="http://schemas.openxmlformats.org/drawingml/2006/wordprocessingDrawing" xmlns:w10="urn:schemas-microsoft-com:office:word" xmlns:w="http://schemas.openxmlformats.org/wordprocessingml/2006/main" xmlns:wne="http://schemas.microsoft.com/office/word/2006/wordml">
+<w:numbering xmlns:wpc="http://schemas.microsoft.com/office/word/2010/wordprocessingCanvas" xmlns:mc="http://schemas.openxmlformats.org/markup-compatibility/2006" xmlns:o="urn:schemas-microsoft-com:office:office" xmlns:r="http://schemas.openxmlformats.org/officeDocument/2006/relationships" xmlns:m="http://schemas.openxmlformats.org/officeDocument/2006/math" xmlns:v="urn:schemas-microsoft-com:vml" xmlns:wp14="http://schemas.microsoft.com/office/word/2010/wordprocessingDrawing" xmlns:wp="http://schemas.openxmlformats.org/drawingml/2006/wordprocessingDrawing" xmlns:w10="urn:schemas-microsoft-com:office:word" xmlns:w="http://schemas.openxmlformats.org/wordprocessingml/2006/main" xmlns:w14="http://schemas.microsoft.com/office/word/2010/wordml" xmlns:wpg="http://schemas.microsoft.com/office/word/2010/wordprocessingGroup" xmlns:wpi="http://schemas.microsoft.com/office/word/2010/wordprocessingInk" xmlns:wne="http://schemas.microsoft.com/office/word/2006/wordml" xmlns:wps="http://schemas.microsoft.com/office/word/2010/wordprocessingShape" mc:Ignorable="w14 wp14">
   <w:abstractNum w:abstractNumId="0">
     <w:nsid w:val="038539DA"/>
     <w:multiLevelType w:val="hybridMultilevel"/>
@@ -1151,7 +1172,7 @@
 </file>
 
 <file path=word/styles.xml><?xml version="1.0" encoding="utf-8"?>
-<w:styles xmlns:r="http://schemas.openxmlformats.org/officeDocument/2006/relationships" xmlns:w="http://schemas.openxmlformats.org/wordprocessingml/2006/main">
+<w:styles xmlns:mc="http://schemas.openxmlformats.org/markup-compatibility/2006" xmlns:r="http://schemas.openxmlformats.org/officeDocument/2006/relationships" xmlns:w="http://schemas.openxmlformats.org/wordprocessingml/2006/main" xmlns:w14="http://schemas.microsoft.com/office/word/2010/wordml" mc:Ignorable="w14">
   <w:docDefaults>
     <w:rPrDefault>
       <w:rPr>
@@ -1322,7 +1343,6 @@
     <w:uiPriority w:val="99"/>
     <w:semiHidden/>
     <w:unhideWhenUsed/>
-    <w:qFormat/>
     <w:tblPr>
       <w:tblInd w:w="0" w:type="dxa"/>
       <w:tblCellMar>
@@ -1398,6 +1418,226 @@
     <w:semiHidden/>
     <w:rsid w:val="00BF7910"/>
   </w:style>
+  <w:style w:type="paragraph" w:styleId="BalloonText">
+    <w:name w:val="Balloon Text"/>
+    <w:basedOn w:val="Normal"/>
+    <w:link w:val="BalloonTextChar"/>
+    <w:uiPriority w:val="99"/>
+    <w:semiHidden/>
+    <w:unhideWhenUsed/>
+    <w:rsid w:val="002125EF"/>
+    <w:pPr>
+      <w:spacing w:after="0" w:line="240" w:lineRule="auto"/>
+    </w:pPr>
+    <w:rPr>
+      <w:rFonts w:ascii="Tahoma" w:hAnsi="Tahoma" w:cs="Tahoma"/>
+      <w:sz w:val="16"/>
+      <w:szCs w:val="16"/>
+    </w:rPr>
+  </w:style>
+  <w:style w:type="character" w:customStyle="1" w:styleId="BalloonTextChar">
+    <w:name w:val="Balloon Text Char"/>
+    <w:basedOn w:val="DefaultParagraphFont"/>
+    <w:link w:val="BalloonText"/>
+    <w:uiPriority w:val="99"/>
+    <w:semiHidden/>
+    <w:rsid w:val="002125EF"/>
+    <w:rPr>
+      <w:rFonts w:ascii="Tahoma" w:hAnsi="Tahoma" w:cs="Tahoma"/>
+      <w:sz w:val="16"/>
+      <w:szCs w:val="16"/>
+    </w:rPr>
+  </w:style>
+</w:styles>
+</file>
+
+<file path=word/stylesWithEffects.xml><?xml version="1.0" encoding="utf-8"?>
+<w:styles xmlns:wpc="http://schemas.microsoft.com/office/word/2010/wordprocessingCanvas" xmlns:mc="http://schemas.openxmlformats.org/markup-compatibility/2006" xmlns:o="urn:schemas-microsoft-com:office:office" xmlns:r="http://schemas.openxmlformats.org/officeDocument/2006/relationships" xmlns:m="http://schemas.openxmlformats.org/officeDocument/2006/math" xmlns:v="urn:schemas-microsoft-com:vml" xmlns:wp14="http://schemas.microsoft.com/office/word/2010/wordprocessingDrawing" xmlns:wp="http://schemas.openxmlformats.org/drawingml/2006/wordprocessingDrawing" xmlns:w10="urn:schemas-microsoft-com:office:word" xmlns:w="http://schemas.openxmlformats.org/wordprocessingml/2006/main" xmlns:w14="http://schemas.microsoft.com/office/word/2010/wordml" xmlns:wpg="http://schemas.microsoft.com/office/word/2010/wordprocessingGroup" xmlns:wpi="http://schemas.microsoft.com/office/word/2010/wordprocessingInk" xmlns:wne="http://schemas.microsoft.com/office/word/2006/wordml" xmlns:wps="http://schemas.microsoft.com/office/word/2010/wordprocessingShape" mc:Ignorable="w14 wp14">
+  <w:docDefaults>
+    <w:rPrDefault>
+      <w:rPr>
+        <w:rFonts w:asciiTheme="minorHAnsi" w:eastAsiaTheme="minorEastAsia" w:hAnsiTheme="minorHAnsi" w:cstheme="minorBidi"/>
+        <w:sz w:val="22"/>
+        <w:szCs w:val="22"/>
+        <w:lang w:val="en-US" w:eastAsia="en-US" w:bidi="ar-SA"/>
+      </w:rPr>
+    </w:rPrDefault>
+    <w:pPrDefault>
+      <w:pPr>
+        <w:spacing w:after="200" w:line="276" w:lineRule="auto"/>
+      </w:pPr>
+    </w:pPrDefault>
+  </w:docDefaults>
+  <w:latentStyles w:defLockedState="0" w:defUIPriority="99" w:defSemiHidden="1" w:defUnhideWhenUsed="1" w:defQFormat="0" w:count="267">
+    <w:lsdException w:name="Normal" w:semiHidden="0" w:uiPriority="0" w:unhideWhenUsed="0" w:qFormat="1"/>
+    <w:lsdException w:name="heading 1" w:semiHidden="0" w:uiPriority="9" w:unhideWhenUsed="0" w:qFormat="1"/>
+    <w:lsdException w:name="heading 2" w:uiPriority="9" w:qFormat="1"/>
+    <w:lsdException w:name="heading 3" w:uiPriority="9" w:qFormat="1"/>
+    <w:lsdException w:name="heading 4" w:uiPriority="9" w:qFormat="1"/>
+    <w:lsdException w:name="heading 5" w:uiPriority="9" w:qFormat="1"/>
+    <w:lsdException w:name="heading 6" w:uiPriority="9" w:qFormat="1"/>
+    <w:lsdException w:name="heading 7" w:uiPriority="9" w:qFormat="1"/>
+    <w:lsdException w:name="heading 8" w:uiPriority="9" w:qFormat="1"/>
+    <w:lsdException w:name="heading 9" w:uiPriority="9" w:qFormat="1"/>
+    <w:lsdException w:name="toc 1" w:uiPriority="39"/>
+    <w:lsdException w:name="toc 2" w:uiPriority="39"/>
+    <w:lsdException w:name="toc 3" w:uiPriority="39"/>
+    <w:lsdException w:name="toc 4" w:uiPriority="39"/>
+    <w:lsdException w:name="toc 5" w:uiPriority="39"/>
+    <w:lsdException w:name="toc 6" w:uiPriority="39"/>
+    <w:lsdException w:name="toc 7" w:uiPriority="39"/>
+    <w:lsdException w:name="toc 8" w:uiPriority="39"/>
+    <w:lsdException w:name="toc 9" w:uiPriority="39"/>
+    <w:lsdException w:name="caption" w:uiPriority="35" w:qFormat="1"/>
+    <w:lsdException w:name="Title" w:semiHidden="0" w:uiPriority="10" w:unhideWhenUsed="0" w:qFormat="1"/>
+    <w:lsdException w:name="Default Paragraph Font" w:uiPriority="1"/>
+    <w:lsdException w:name="Subtitle" w:semiHidden="0" w:uiPriority="11" w:unhideWhenUsed="0" w:qFormat="1"/>
+    <w:lsdException w:name="Strong" w:semiHidden="0" w:uiPriority="22" w:unhideWhenUsed="0" w:qFormat="1"/>
+    <w:lsdException w:name="Emphasis" w:semiHidden="0" w:uiPriority="20" w:unhideWhenUsed="0" w:qFormat="1"/>
+    <w:lsdException w:name="Table Grid" w:semiHidden="0" w:uiPriority="59" w:unhideWhenUsed="0"/>
+    <w:lsdException w:name="Placeholder Text" w:unhideWhenUsed="0"/>
+    <w:lsdException w:name="No Spacing" w:semiHidden="0" w:uiPriority="1" w:unhideWhenUsed="0" w:qFormat="1"/>
+    <w:lsdException w:name="Light Shading" w:semiHidden="0" w:uiPriority="60" w:unhideWhenUsed="0"/>
+    <w:lsdException w:name="Light List" w:semiHidden="0" w:uiPriority="61" w:unhideWhenUsed="0"/>
+    <w:lsdException w:name="Light Grid" w:semiHidden="0" w:uiPriority="62" w:unhideWhenUsed="0"/>
+    <w:lsdException w:name="Medium Shading 1" w:semiHidden="0" w:uiPriority="63" w:unhideWhenUsed="0"/>
+    <w:lsdException w:name="Medium Shading 2" w:semiHidden="0" w:uiPriority="64" w:unhideWhenUsed="0"/>
+    <w:lsdException w:name="Medium List 1" w:semiHidden="0" w:uiPriority="65" w:unhideWhenUsed="0"/>
+    <w:lsdException w:name="Medium List 2" w:semiHidden="0" w:uiPriority="66" w:unhideWhenUsed="0"/>
+    <w:lsdException w:name="Medium Grid 1" w:semiHidden="0" w:uiPriority="67" w:unhideWhenUsed="0"/>
+    <w:lsdException w:name="Medium Grid 2" w:semiHidden="0" w:uiPriority="68" w:unhideWhenUsed="0"/>
+    <w:lsdException w:name="Medium Grid 3" w:semiHidden="0" w:uiPriority="69" w:unhideWhenUsed="0"/>
+    <w:lsdException w:name="Dark List" w:semiHidden="0" w:uiPriority="70" w:unhideWhenUsed="0"/>
+    <w:lsdException w:name="Colorful Shading" w:semiHidden="0" w:uiPriority="71" w:unhideWhenUsed="0"/>
+    <w:lsdException w:name="Colorful List" w:semiHidden="0" w:uiPriority="72" w:unhideWhenUsed="0"/>
+    <w:lsdException w:name="Colorful Grid" w:semiHidden="0" w:uiPriority="73" w:unhideWhenUsed="0"/>
+    <w:lsdException w:name="Light Shading Accent 1" w:semiHidden="0" w:uiPriority="60" w:unhideWhenUsed="0"/>
+    <w:lsdException w:name="Light List Accent 1" w:semiHidden="0" w:uiPriority="61" w:unhideWhenUsed="0"/>
+    <w:lsdException w:name="Light Grid Accent 1" w:semiHidden="0" w:uiPriority="62" w:unhideWhenUsed="0"/>
+    <w:lsdException w:name="Medium Shading 1 Accent 1" w:semiHidden="0" w:uiPriority="63" w:unhideWhenUsed="0"/>
+    <w:lsdException w:name="Medium Shading 2 Accent 1" w:semiHidden="0" w:uiPriority="64" w:unhideWhenUsed="0"/>
+    <w:lsdException w:name="Medium List 1 Accent 1" w:semiHidden="0" w:uiPriority="65" w:unhideWhenUsed="0"/>
+    <w:lsdException w:name="Revision" w:unhideWhenUsed="0"/>
+    <w:lsdException w:name="List Paragraph" w:semiHidden="0" w:uiPriority="34" w:unhideWhenUsed="0" w:qFormat="1"/>
+    <w:lsdException w:name="Quote" w:semiHidden="0" w:uiPriority="29" w:unhideWhenUsed="0" w:qFormat="1"/>
+    <w:lsdException w:name="Intense Quote" w:semiHidden="0" w:uiPriority="30" w:unhideWhenUsed="0" w:qFormat="1"/>
+    <w:lsdException w:name="Medium List 2 Accent 1" w:semiHidden="0" w:uiPriority="66" w:unhideWhenUsed="0"/>
+    <w:lsdException w:name="Medium Grid 1 Accent 1" w:semiHidden="0" w:uiPriority="67" w:unhideWhenUsed="0"/>
+    <w:lsdException w:name="Medium Grid 2 Accent 1" w:semiHidden="0" w:uiPriority="68" w:unhideWhenUsed="0"/>
+    <w:lsdException w:name="Medium Grid 3 Accent 1" w:semiHidden="0" w:uiPriority="69" w:unhideWhenUsed="0"/>
+    <w:lsdException w:name="Dark List Accent 1" w:semiHidden="0" w:uiPriority="70" w:unhideWhenUsed="0"/>
+    <w:lsdException w:name="Colorful Shading Accent 1" w:semiHidden="0" w:uiPriority="71" w:unhideWhenUsed="0"/>
+    <w:lsdException w:name="Colorful List Accent 1" w:semiHidden="0" w:uiPriority="72" w:unhideWhenUsed="0"/>
+    <w:lsdException w:name="Colorful Grid Accent 1" w:semiHidden="0" w:uiPriority="73" w:unhideWhenUsed="0"/>
+    <w:lsdException w:name="Light Shading Accent 2" w:semiHidden="0" w:uiPriority="60" w:unhideWhenUsed="0"/>
+    <w:lsdException w:name="Light List Accent 2" w:semiHidden="0" w:uiPriority="61" w:unhideWhenUsed="0"/>
+    <w:lsdException w:name="Light Grid Accent 2" w:semiHidden="0" w:uiPriority="62" w:unhideWhenUsed="0"/>
+    <w:lsdException w:name="Medium Shading 1 Accent 2" w:semiHidden="0" w:uiPriority="63" w:unhideWhenUsed="0"/>
+    <w:lsdException w:name="Medium Shading 2 Accent 2" w:semiHidden="0" w:uiPriority="64" w:unhideWhenUsed="0"/>
+    <w:lsdException w:name="Medium List 1 Accent 2" w:semiHidden="0" w:uiPriority="65" w:unhideWhenUsed="0"/>
+    <w:lsdException w:name="Medium List 2 Accent 2" w:semiHidden="0" w:uiPriority="66" w:unhideWhenUsed="0"/>
+    <w:lsdException w:name="Medium Grid 1 Accent 2" w:semiHidden="0" w:uiPriority="67" w:unhideWhenUsed="0"/>
+    <w:lsdException w:name="Medium Grid 2 Accent 2" w:semiHidden="0" w:uiPriority="68" w:unhideWhenUsed="0"/>
+    <w:lsdException w:name="Medium Grid 3 Accent 2" w:semiHidden="0" w:uiPriority="69" w:unhideWhenUsed="0"/>
+    <w:lsdException w:name="Dark List Accent 2" w:semiHidden="0" w:uiPriority="70" w:unhideWhenUsed="0"/>
+    <w:lsdException w:name="Colorful Shading Accent 2" w:semiHidden="0" w:uiPriority="71" w:unhideWhenUsed="0"/>
+    <w:lsdException w:name="Colorful List Accent 2" w:semiHidden="0" w:uiPriority="72" w:unhideWhenUsed="0"/>
+    <w:lsdException w:name="Colorful Grid Accent 2" w:semiHidden="0" w:uiPriority="73" w:unhideWhenUsed="0"/>
+    <w:lsdException w:name="Light Shading Accent 3" w:semiHidden="0" w:uiPriority="60" w:unhideWhenUsed="0"/>
+    <w:lsdException w:name="Light List Accent 3" w:semiHidden="0" w:uiPriority="61" w:unhideWhenUsed="0"/>
+    <w:lsdException w:name="Light Grid Accent 3" w:semiHidden="0" w:uiPriority="62" w:unhideWhenUsed="0"/>
+    <w:lsdException w:name="Medium Shading 1 Accent 3" w:semiHidden="0" w:uiPriority="63" w:unhideWhenUsed="0"/>
+    <w:lsdException w:name="Medium Shading 2 Accent 3" w:semiHidden="0" w:uiPriority="64" w:unhideWhenUsed="0"/>
+    <w:lsdException w:name="Medium List 1 Accent 3" w:semiHidden="0" w:uiPriority="65" w:unhideWhenUsed="0"/>
+    <w:lsdException w:name="Medium List 2 Accent 3" w:semiHidden="0" w:uiPriority="66" w:unhideWhenUsed="0"/>
+    <w:lsdException w:name="Medium Grid 1 Accent 3" w:semiHidden="0" w:uiPriority="67" w:unhideWhenUsed="0"/>
+    <w:lsdException w:name="Medium Grid 2 Accent 3" w:semiHidden="0" w:uiPriority="68" w:unhideWhenUsed="0"/>
+    <w:lsdException w:name="Medium Grid 3 Accent 3" w:semiHidden="0" w:uiPriority="69" w:unhideWhenUsed="0"/>
+    <w:lsdException w:name="Dark List Accent 3" w:semiHidden="0" w:uiPriority="70" w:unhideWhenUsed="0"/>
+    <w:lsdException w:name="Colorful Shading Accent 3" w:semiHidden="0" w:uiPriority="71" w:unhideWhenUsed="0"/>
+    <w:lsdException w:name="Colorful List Accent 3" w:semiHidden="0" w:uiPriority="72" w:unhideWhenUsed="0"/>
+    <w:lsdException w:name="Colorful Grid Accent 3" w:semiHidden="0" w:uiPriority="73" w:unhideWhenUsed="0"/>
+    <w:lsdException w:name="Light Shading Accent 4" w:semiHidden="0" w:uiPriority="60" w:unhideWhenUsed="0"/>
+    <w:lsdException w:name="Light List Accent 4" w:semiHidden="0" w:uiPriority="61" w:unhideWhenUsed="0"/>
+    <w:lsdException w:name="Light Grid Accent 4" w:semiHidden="0" w:uiPriority="62" w:unhideWhenUsed="0"/>
+    <w:lsdException w:name="Medium Shading 1 Accent 4" w:semiHidden="0" w:uiPriority="63" w:unhideWhenUsed="0"/>
+    <w:lsdException w:name="Medium Shading 2 Accent 4" w:semiHidden="0" w:uiPriority="64" w:unhideWhenUsed="0"/>
+    <w:lsdException w:name="Medium List 1 Accent 4" w:semiHidden="0" w:uiPriority="65" w:unhideWhenUsed="0"/>
+    <w:lsdException w:name="Medium List 2 Accent 4" w:semiHidden="0" w:uiPriority="66" w:unhideWhenUsed="0"/>
+    <w:lsdException w:name="Medium Grid 1 Accent 4" w:semiHidden="0" w:uiPriority="67" w:unhideWhenUsed="0"/>
+    <w:lsdException w:name="Medium Grid 2 Accent 4" w:semiHidden="0" w:uiPriority="68" w:unhideWhenUsed="0"/>
+    <w:lsdException w:name="Medium Grid 3 Accent 4" w:semiHidden="0" w:uiPriority="69" w:unhideWhenUsed="0"/>
+    <w:lsdException w:name="Dark List Accent 4" w:semiHidden="0" w:uiPriority="70" w:unhideWhenUsed="0"/>
+    <w:lsdException w:name="Colorful Shading Accent 4" w:semiHidden="0" w:uiPriority="71" w:unhideWhenUsed="0"/>
+    <w:lsdException w:name="Colorful List Accent 4" w:semiHidden="0" w:uiPriority="72" w:unhideWhenUsed="0"/>
+    <w:lsdException w:name="Colorful Grid Accent 4" w:semiHidden="0" w:uiPriority="73" w:unhideWhenUsed="0"/>
+    <w:lsdException w:name="Light Shading Accent 5" w:semiHidden="0" w:uiPriority="60" w:unhideWhenUsed="0"/>
+    <w:lsdException w:name="Light List Accent 5" w:semiHidden="0" w:uiPriority="61" w:unhideWhenUsed="0"/>
+    <w:lsdException w:name="Light Grid Accent 5" w:semiHidden="0" w:uiPriority="62" w:unhideWhenUsed="0"/>
+    <w:lsdException w:name="Medium Shading 1 Accent 5" w:semiHidden="0" w:uiPriority="63" w:unhideWhenUsed="0"/>
+    <w:lsdException w:name="Medium Shading 2 Accent 5" w:semiHidden="0" w:uiPriority="64" w:unhideWhenUsed="0"/>
+    <w:lsdException w:name="Medium List 1 Accent 5" w:semiHidden="0" w:uiPriority="65" w:unhideWhenUsed="0"/>
+    <w:lsdException w:name="Medium List 2 Accent 5" w:semiHidden="0" w:uiPriority="66" w:unhideWhenUsed="0"/>
+    <w:lsdException w:name="Medium Grid 1 Accent 5" w:semiHidden="0" w:uiPriority="67" w:unhideWhenUsed="0"/>
+    <w:lsdException w:name="Medium Grid 2 Accent 5" w:semiHidden="0" w:uiPriority="68" w:unhideWhenUsed="0"/>
+    <w:lsdException w:name="Medium Grid 3 Accent 5" w:semiHidden="0" w:uiPriority="69" w:unhideWhenUsed="0"/>
+    <w:lsdException w:name="Dark List Accent 5" w:semiHidden="0" w:uiPriority="70" w:unhideWhenUsed="0"/>
+    <w:lsdException w:name="Colorful Shading Accent 5" w:semiHidden="0" w:uiPriority="71" w:unhideWhenUsed="0"/>
+    <w:lsdException w:name="Colorful List Accent 5" w:semiHidden="0" w:uiPriority="72" w:unhideWhenUsed="0"/>
+    <w:lsdException w:name="Colorful Grid Accent 5" w:semiHidden="0" w:uiPriority="73" w:unhideWhenUsed="0"/>
+    <w:lsdException w:name="Light Shading Accent 6" w:semiHidden="0" w:uiPriority="60" w:unhideWhenUsed="0"/>
+    <w:lsdException w:name="Light List Accent 6" w:semiHidden="0" w:uiPriority="61" w:unhideWhenUsed="0"/>
+    <w:lsdException w:name="Light Grid Accent 6" w:semiHidden="0" w:uiPriority="62" w:unhideWhenUsed="0"/>
+    <w:lsdException w:name="Medium Shading 1 Accent 6" w:semiHidden="0" w:uiPriority="63" w:unhideWhenUsed="0"/>
+    <w:lsdException w:name="Medium Shading 2 Accent 6" w:semiHidden="0" w:uiPriority="64" w:unhideWhenUsed="0"/>
+    <w:lsdException w:name="Medium List 1 Accent 6" w:semiHidden="0" w:uiPriority="65" w:unhideWhenUsed="0"/>
+    <w:lsdException w:name="Medium List 2 Accent 6" w:semiHidden="0" w:uiPriority="66" w:unhideWhenUsed="0"/>
+    <w:lsdException w:name="Medium Grid 1 Accent 6" w:semiHidden="0" w:uiPriority="67" w:unhideWhenUsed="0"/>
+    <w:lsdException w:name="Medium Grid 2 Accent 6" w:semiHidden="0" w:uiPriority="68" w:unhideWhenUsed="0"/>
+    <w:lsdException w:name="Medium Grid 3 Accent 6" w:semiHidden="0" w:uiPriority="69" w:unhideWhenUsed="0"/>
+    <w:lsdException w:name="Dark List Accent 6" w:semiHidden="0" w:uiPriority="70" w:unhideWhenUsed="0"/>
+    <w:lsdException w:name="Colorful Shading Accent 6" w:semiHidden="0" w:uiPriority="71" w:unhideWhenUsed="0"/>
+    <w:lsdException w:name="Colorful List Accent 6" w:semiHidden="0" w:uiPriority="72" w:unhideWhenUsed="0"/>
+    <w:lsdException w:name="Colorful Grid Accent 6" w:semiHidden="0" w:uiPriority="73" w:unhideWhenUsed="0"/>
+    <w:lsdException w:name="Subtle Emphasis" w:semiHidden="0" w:uiPriority="19" w:unhideWhenUsed="0" w:qFormat="1"/>
+    <w:lsdException w:name="Intense Emphasis" w:semiHidden="0" w:uiPriority="21" w:unhideWhenUsed="0" w:qFormat="1"/>
+    <w:lsdException w:name="Subtle Reference" w:semiHidden="0" w:uiPriority="31" w:unhideWhenUsed="0" w:qFormat="1"/>
+    <w:lsdException w:name="Intense Reference" w:semiHidden="0" w:uiPriority="32" w:unhideWhenUsed="0" w:qFormat="1"/>
+    <w:lsdException w:name="Book Title" w:semiHidden="0" w:uiPriority="33" w:unhideWhenUsed="0" w:qFormat="1"/>
+    <w:lsdException w:name="Bibliography" w:uiPriority="37"/>
+    <w:lsdException w:name="TOC Heading" w:uiPriority="39" w:qFormat="1"/>
+  </w:latentStyles>
+  <w:style w:type="paragraph" w:default="1" w:styleId="Normal">
+    <w:name w:val="Normal"/>
+    <w:qFormat/>
+  </w:style>
+  <w:style w:type="character" w:default="1" w:styleId="DefaultParagraphFont">
+    <w:name w:val="Default Paragraph Font"/>
+    <w:uiPriority w:val="1"/>
+    <w:semiHidden/>
+    <w:unhideWhenUsed/>
+  </w:style>
+  <w:style w:type="table" w:default="1" w:styleId="TableNormal">
+    <w:name w:val="Normal Table"/>
+    <w:uiPriority w:val="99"/>
+    <w:semiHidden/>
+    <w:unhideWhenUsed/>
+    <w:tblPr>
+      <w:tblInd w:w="0" w:type="dxa"/>
+      <w:tblCellMar>
+        <w:top w:w="0" w:type="dxa"/>
+        <w:left w:w="108" w:type="dxa"/>
+        <w:bottom w:w="0" w:type="dxa"/>
+        <w:right w:w="108" w:type="dxa"/>
+      </w:tblCellMar>
+    </w:tblPr>
+  </w:style>
+  <w:style w:type="numbering" w:default="1" w:styleId="NoList">
+    <w:name w:val="No List"/>
+    <w:uiPriority w:val="99"/>
+    <w:semiHidden/>
+    <w:unhideWhenUsed/>
+  </w:style>
 </w:styles>
 </file>
 
@@ -1412,34 +1652,34 @@
         <a:sysClr val="window" lastClr="FFFFFF"/>
       </a:lt1>
       <a:dk2>
-        <a:srgbClr val="1F497D"/>
+        <a:srgbClr xmlns:mc="http://schemas.openxmlformats.org/markup-compatibility/2006" xmlns:a14="http://schemas.microsoft.com/office/drawing/2010/main" val="1F497D" mc:Ignorable=""/>
       </a:dk2>
       <a:lt2>
-        <a:srgbClr val="EEECE1"/>
+        <a:srgbClr xmlns:mc="http://schemas.openxmlformats.org/markup-compatibility/2006" xmlns:a14="http://schemas.microsoft.com/office/drawing/2010/main" val="EEECE1" mc:Ignorable=""/>
       </a:lt2>
       <a:accent1>
-        <a:srgbClr val="4F81BD"/>
+        <a:srgbClr xmlns:mc="http://schemas.openxmlformats.org/markup-compatibility/2006" xmlns:a14="http://schemas.microsoft.com/office/drawing/2010/main" val="4F81BD" mc:Ignorable=""/>
       </a:accent1>
       <a:accent2>
-        <a:srgbClr val="C0504D"/>
+        <a:srgbClr xmlns:mc="http://schemas.openxmlformats.org/markup-compatibility/2006" xmlns:a14="http://schemas.microsoft.com/office/drawing/2010/main" val="C0504D" mc:Ignorable=""/>
       </a:accent2>
       <a:accent3>
-        <a:srgbClr val="9BBB59"/>
+        <a:srgbClr xmlns:mc="http://schemas.openxmlformats.org/markup-compatibility/2006" xmlns:a14="http://schemas.microsoft.com/office/drawing/2010/main" val="9BBB59" mc:Ignorable=""/>
       </a:accent3>
       <a:accent4>
-        <a:srgbClr val="8064A2"/>
+        <a:srgbClr xmlns:mc="http://schemas.openxmlformats.org/markup-compatibility/2006" xmlns:a14="http://schemas.microsoft.com/office/drawing/2010/main" val="8064A2" mc:Ignorable=""/>
       </a:accent4>
       <a:accent5>
-        <a:srgbClr val="4BACC6"/>
+        <a:srgbClr xmlns:mc="http://schemas.openxmlformats.org/markup-compatibility/2006" xmlns:a14="http://schemas.microsoft.com/office/drawing/2010/main" val="4BACC6" mc:Ignorable=""/>
       </a:accent5>
       <a:accent6>
-        <a:srgbClr val="F79646"/>
+        <a:srgbClr xmlns:mc="http://schemas.openxmlformats.org/markup-compatibility/2006" xmlns:a14="http://schemas.microsoft.com/office/drawing/2010/main" val="F79646" mc:Ignorable=""/>
       </a:accent6>
       <a:hlink>
-        <a:srgbClr val="0000FF"/>
+        <a:srgbClr xmlns:mc="http://schemas.openxmlformats.org/markup-compatibility/2006" xmlns:a14="http://schemas.microsoft.com/office/drawing/2010/main" val="0000FF" mc:Ignorable=""/>
       </a:hlink>
       <a:folHlink>
-        <a:srgbClr val="800080"/>
+        <a:srgbClr xmlns:mc="http://schemas.openxmlformats.org/markup-compatibility/2006" xmlns:a14="http://schemas.microsoft.com/office/drawing/2010/main" val="800080" mc:Ignorable=""/>
       </a:folHlink>
     </a:clrScheme>
     <a:fontScheme name="Office">
@@ -1591,7 +1831,7 @@
         <a:effectStyle>
           <a:effectLst>
             <a:outerShdw blurRad="40000" dist="20000" dir="5400000" rotWithShape="0">
-              <a:srgbClr val="000000">
+              <a:srgbClr xmlns:mc="http://schemas.openxmlformats.org/markup-compatibility/2006" xmlns:a14="http://schemas.microsoft.com/office/drawing/2010/main" val="000000" mc:Ignorable="">
                 <a:alpha val="38000"/>
               </a:srgbClr>
             </a:outerShdw>
@@ -1600,7 +1840,7 @@
         <a:effectStyle>
           <a:effectLst>
             <a:outerShdw blurRad="40000" dist="23000" dir="5400000" rotWithShape="0">
-              <a:srgbClr val="000000">
+              <a:srgbClr xmlns:mc="http://schemas.openxmlformats.org/markup-compatibility/2006" xmlns:a14="http://schemas.microsoft.com/office/drawing/2010/main" val="000000" mc:Ignorable="">
                 <a:alpha val="35000"/>
               </a:srgbClr>
             </a:outerShdw>
@@ -1609,7 +1849,7 @@
         <a:effectStyle>
           <a:effectLst>
             <a:outerShdw blurRad="40000" dist="23000" dir="5400000" rotWithShape="0">
-              <a:srgbClr val="000000">
+              <a:srgbClr xmlns:mc="http://schemas.openxmlformats.org/markup-compatibility/2006" xmlns:a14="http://schemas.microsoft.com/office/drawing/2010/main" val="000000" mc:Ignorable="">
                 <a:alpha val="35000"/>
               </a:srgbClr>
             </a:outerShdw>

</xml_diff>

<commit_message>
Updated Demerits Business Rules.docx
</commit_message>
<xml_diff>
--- a/doc/Demerits Business Rules.docx
+++ b/doc/Demerits Business Rules.docx
@@ -1,12 +1,21 @@
 
 <file path=word/document.xml><?xml version="1.0" encoding="utf-8"?>
-<w:document xmlns:wpc="http://schemas.microsoft.com/office/word/2010/wordprocessingCanvas" xmlns:mc="http://schemas.openxmlformats.org/markup-compatibility/2006" xmlns:o="urn:schemas-microsoft-com:office:office" xmlns:r="http://schemas.openxmlformats.org/officeDocument/2006/relationships" xmlns:m="http://schemas.openxmlformats.org/officeDocument/2006/math" xmlns:v="urn:schemas-microsoft-com:vml" xmlns:wp14="http://schemas.microsoft.com/office/word/2010/wordprocessingDrawing" xmlns:wp="http://schemas.openxmlformats.org/drawingml/2006/wordprocessingDrawing" xmlns:w10="urn:schemas-microsoft-com:office:word" xmlns:w="http://schemas.openxmlformats.org/wordprocessingml/2006/main" xmlns:w14="http://schemas.microsoft.com/office/word/2010/wordml" xmlns:wpg="http://schemas.microsoft.com/office/word/2010/wordprocessingGroup" xmlns:wpi="http://schemas.microsoft.com/office/word/2010/wordprocessingInk" xmlns:wne="http://schemas.microsoft.com/office/word/2006/wordml" xmlns:wps="http://schemas.microsoft.com/office/word/2010/wordprocessingShape" mc:Ignorable="w14 wp14">
+<w:document xmlns:ve="http://schemas.openxmlformats.org/markup-compatibility/2006" xmlns:o="urn:schemas-microsoft-com:office:office" xmlns:r="http://schemas.openxmlformats.org/officeDocument/2006/relationships" xmlns:m="http://schemas.openxmlformats.org/officeDocument/2006/math" xmlns:v="urn:schemas-microsoft-com:vml" xmlns:wp="http://schemas.openxmlformats.org/drawingml/2006/wordprocessingDrawing" xmlns:w10="urn:schemas-microsoft-com:office:word" xmlns:w="http://schemas.openxmlformats.org/wordprocessingml/2006/main" xmlns:wne="http://schemas.microsoft.com/office/word/2006/wordml">
   <w:body>
     <w:p>
       <w:bookmarkStart w:id="0" w:name="_GoBack"/>
       <w:bookmarkEnd w:id="0"/>
       <w:r>
         <w:t xml:space="preserve">We will create a system that provides its users with demerit and detention information at a per-school level.  This system will allow its users (student, parents, teachers, &amp; administrators) to see a wealth of easily accessible information, which provides obvious benefits over the traditional manual pen and paper logs utilized in many schools today.  </w:t>
+      </w:r>
+      <w:r>
+        <w:t xml:space="preserve">This system is based on the assumption that detention will </w:t>
+      </w:r>
+      <w:r>
+        <w:t>be the central focus</w:t>
+      </w:r>
+      <w:r>
+        <w:t>; Expulsions, dropouts, etc. will not be factored into this program and counted as a separate process.</w:t>
       </w:r>
     </w:p>
     <w:p>
@@ -220,6 +229,7 @@
         </w:numPr>
       </w:pPr>
       <w:r>
+        <w:lastRenderedPageBreak/>
         <w:t>What students have demerits</w:t>
       </w:r>
     </w:p>
@@ -232,7 +242,6 @@
         </w:numPr>
       </w:pPr>
       <w:r>
-        <w:lastRenderedPageBreak/>
         <w:t>For what reason the demerit was issued, by category</w:t>
       </w:r>
     </w:p>
@@ -316,12 +325,12 @@
       </w:r>
     </w:p>
     <w:sectPr>
-      <w:headerReference w:type="even" r:id="rId8"/>
-      <w:headerReference w:type="default" r:id="rId9"/>
-      <w:footerReference w:type="even" r:id="rId10"/>
-      <w:footerReference w:type="default" r:id="rId11"/>
-      <w:headerReference w:type="first" r:id="rId12"/>
-      <w:footerReference w:type="first" r:id="rId13"/>
+      <w:headerReference w:type="even" r:id="rId7"/>
+      <w:headerReference w:type="default" r:id="rId8"/>
+      <w:footerReference w:type="even" r:id="rId9"/>
+      <w:footerReference w:type="default" r:id="rId10"/>
+      <w:headerReference w:type="first" r:id="rId11"/>
+      <w:footerReference w:type="first" r:id="rId12"/>
       <w:pgSz w:w="12240" w:h="15840"/>
       <w:pgMar w:top="1440" w:right="1440" w:bottom="1440" w:left="1440" w:header="720" w:footer="720" w:gutter="0"/>
       <w:cols w:space="720"/>
@@ -332,7 +341,7 @@
 </file>
 
 <file path=word/endnotes.xml><?xml version="1.0" encoding="utf-8"?>
-<w:endnotes xmlns:wpc="http://schemas.microsoft.com/office/word/2010/wordprocessingCanvas" xmlns:mc="http://schemas.openxmlformats.org/markup-compatibility/2006" xmlns:o="urn:schemas-microsoft-com:office:office" xmlns:r="http://schemas.openxmlformats.org/officeDocument/2006/relationships" xmlns:m="http://schemas.openxmlformats.org/officeDocument/2006/math" xmlns:v="urn:schemas-microsoft-com:vml" xmlns:wp14="http://schemas.microsoft.com/office/word/2010/wordprocessingDrawing" xmlns:wp="http://schemas.openxmlformats.org/drawingml/2006/wordprocessingDrawing" xmlns:w10="urn:schemas-microsoft-com:office:word" xmlns:w="http://schemas.openxmlformats.org/wordprocessingml/2006/main" xmlns:w14="http://schemas.microsoft.com/office/word/2010/wordml" xmlns:wpg="http://schemas.microsoft.com/office/word/2010/wordprocessingGroup" xmlns:wpi="http://schemas.microsoft.com/office/word/2010/wordprocessingInk" xmlns:wne="http://schemas.microsoft.com/office/word/2006/wordml" xmlns:wps="http://schemas.microsoft.com/office/word/2010/wordprocessingShape" mc:Ignorable="w14 wp14">
+<w:endnotes xmlns:ve="http://schemas.openxmlformats.org/markup-compatibility/2006" xmlns:o="urn:schemas-microsoft-com:office:office" xmlns:r="http://schemas.openxmlformats.org/officeDocument/2006/relationships" xmlns:m="http://schemas.openxmlformats.org/officeDocument/2006/math" xmlns:v="urn:schemas-microsoft-com:vml" xmlns:wp="http://schemas.openxmlformats.org/drawingml/2006/wordprocessingDrawing" xmlns:w10="urn:schemas-microsoft-com:office:word" xmlns:w="http://schemas.openxmlformats.org/wordprocessingml/2006/main" xmlns:wne="http://schemas.microsoft.com/office/word/2006/wordml">
   <w:endnote w:type="separator" w:id="-1">
     <w:p>
       <w:pPr>
@@ -357,7 +366,7 @@
 </file>
 
 <file path=word/footer1.xml><?xml version="1.0" encoding="utf-8"?>
-<w:ftr xmlns:wpc="http://schemas.microsoft.com/office/word/2010/wordprocessingCanvas" xmlns:mc="http://schemas.openxmlformats.org/markup-compatibility/2006" xmlns:o="urn:schemas-microsoft-com:office:office" xmlns:r="http://schemas.openxmlformats.org/officeDocument/2006/relationships" xmlns:m="http://schemas.openxmlformats.org/officeDocument/2006/math" xmlns:v="urn:schemas-microsoft-com:vml" xmlns:wp14="http://schemas.microsoft.com/office/word/2010/wordprocessingDrawing" xmlns:wp="http://schemas.openxmlformats.org/drawingml/2006/wordprocessingDrawing" xmlns:w10="urn:schemas-microsoft-com:office:word" xmlns:w="http://schemas.openxmlformats.org/wordprocessingml/2006/main" xmlns:w14="http://schemas.microsoft.com/office/word/2010/wordml" xmlns:wpg="http://schemas.microsoft.com/office/word/2010/wordprocessingGroup" xmlns:wpi="http://schemas.microsoft.com/office/word/2010/wordprocessingInk" xmlns:wne="http://schemas.microsoft.com/office/word/2006/wordml" xmlns:wps="http://schemas.microsoft.com/office/word/2010/wordprocessingShape" mc:Ignorable="w14 wp14">
+<w:ftr xmlns:ve="http://schemas.openxmlformats.org/markup-compatibility/2006" xmlns:o="urn:schemas-microsoft-com:office:office" xmlns:r="http://schemas.openxmlformats.org/officeDocument/2006/relationships" xmlns:m="http://schemas.openxmlformats.org/officeDocument/2006/math" xmlns:v="urn:schemas-microsoft-com:vml" xmlns:wp="http://schemas.openxmlformats.org/drawingml/2006/wordprocessingDrawing" xmlns:w10="urn:schemas-microsoft-com:office:word" xmlns:w="http://schemas.openxmlformats.org/wordprocessingml/2006/main" xmlns:wne="http://schemas.microsoft.com/office/word/2006/wordml">
   <w:p>
     <w:pPr>
       <w:pStyle w:val="Footer"/>
@@ -367,7 +376,7 @@
 </file>
 
 <file path=word/footer2.xml><?xml version="1.0" encoding="utf-8"?>
-<w:ftr xmlns:wpc="http://schemas.microsoft.com/office/word/2010/wordprocessingCanvas" xmlns:mc="http://schemas.openxmlformats.org/markup-compatibility/2006" xmlns:o="urn:schemas-microsoft-com:office:office" xmlns:r="http://schemas.openxmlformats.org/officeDocument/2006/relationships" xmlns:m="http://schemas.openxmlformats.org/officeDocument/2006/math" xmlns:v="urn:schemas-microsoft-com:vml" xmlns:wp14="http://schemas.microsoft.com/office/word/2010/wordprocessingDrawing" xmlns:wp="http://schemas.openxmlformats.org/drawingml/2006/wordprocessingDrawing" xmlns:w10="urn:schemas-microsoft-com:office:word" xmlns:w="http://schemas.openxmlformats.org/wordprocessingml/2006/main" xmlns:w14="http://schemas.microsoft.com/office/word/2010/wordml" xmlns:wpg="http://schemas.microsoft.com/office/word/2010/wordprocessingGroup" xmlns:wpi="http://schemas.microsoft.com/office/word/2010/wordprocessingInk" xmlns:wne="http://schemas.microsoft.com/office/word/2006/wordml" xmlns:wps="http://schemas.microsoft.com/office/word/2010/wordprocessingShape" mc:Ignorable="w14 wp14">
+<w:ftr xmlns:ve="http://schemas.openxmlformats.org/markup-compatibility/2006" xmlns:o="urn:schemas-microsoft-com:office:office" xmlns:r="http://schemas.openxmlformats.org/officeDocument/2006/relationships" xmlns:m="http://schemas.openxmlformats.org/officeDocument/2006/math" xmlns:v="urn:schemas-microsoft-com:vml" xmlns:wp="http://schemas.openxmlformats.org/drawingml/2006/wordprocessingDrawing" xmlns:w10="urn:schemas-microsoft-com:office:word" xmlns:w="http://schemas.openxmlformats.org/wordprocessingml/2006/main" xmlns:wne="http://schemas.microsoft.com/office/word/2006/wordml">
   <w:p>
     <w:pPr>
       <w:pStyle w:val="Footer"/>
@@ -386,7 +395,7 @@
       <w:rPr>
         <w:noProof/>
       </w:rPr>
-      <w:t>12/26/2009 5:50 PM</w:t>
+      <w:t>1/22/2010 6:26 PM</w:t>
     </w:r>
     <w:r>
       <w:fldChar w:fldCharType="end"/>
@@ -396,7 +405,7 @@
 </file>
 
 <file path=word/footer3.xml><?xml version="1.0" encoding="utf-8"?>
-<w:ftr xmlns:wpc="http://schemas.microsoft.com/office/word/2010/wordprocessingCanvas" xmlns:mc="http://schemas.openxmlformats.org/markup-compatibility/2006" xmlns:o="urn:schemas-microsoft-com:office:office" xmlns:r="http://schemas.openxmlformats.org/officeDocument/2006/relationships" xmlns:m="http://schemas.openxmlformats.org/officeDocument/2006/math" xmlns:v="urn:schemas-microsoft-com:vml" xmlns:wp14="http://schemas.microsoft.com/office/word/2010/wordprocessingDrawing" xmlns:wp="http://schemas.openxmlformats.org/drawingml/2006/wordprocessingDrawing" xmlns:w10="urn:schemas-microsoft-com:office:word" xmlns:w="http://schemas.openxmlformats.org/wordprocessingml/2006/main" xmlns:w14="http://schemas.microsoft.com/office/word/2010/wordml" xmlns:wpg="http://schemas.microsoft.com/office/word/2010/wordprocessingGroup" xmlns:wpi="http://schemas.microsoft.com/office/word/2010/wordprocessingInk" xmlns:wne="http://schemas.microsoft.com/office/word/2006/wordml" xmlns:wps="http://schemas.microsoft.com/office/word/2010/wordprocessingShape" mc:Ignorable="w14 wp14">
+<w:ftr xmlns:ve="http://schemas.openxmlformats.org/markup-compatibility/2006" xmlns:o="urn:schemas-microsoft-com:office:office" xmlns:r="http://schemas.openxmlformats.org/officeDocument/2006/relationships" xmlns:m="http://schemas.openxmlformats.org/officeDocument/2006/math" xmlns:v="urn:schemas-microsoft-com:vml" xmlns:wp="http://schemas.openxmlformats.org/drawingml/2006/wordprocessingDrawing" xmlns:w10="urn:schemas-microsoft-com:office:word" xmlns:w="http://schemas.openxmlformats.org/wordprocessingml/2006/main" xmlns:wne="http://schemas.microsoft.com/office/word/2006/wordml">
   <w:p>
     <w:pPr>
       <w:pStyle w:val="Footer"/>
@@ -406,7 +415,7 @@
 </file>
 
 <file path=word/footnotes.xml><?xml version="1.0" encoding="utf-8"?>
-<w:footnotes xmlns:wpc="http://schemas.microsoft.com/office/word/2010/wordprocessingCanvas" xmlns:mc="http://schemas.openxmlformats.org/markup-compatibility/2006" xmlns:o="urn:schemas-microsoft-com:office:office" xmlns:r="http://schemas.openxmlformats.org/officeDocument/2006/relationships" xmlns:m="http://schemas.openxmlformats.org/officeDocument/2006/math" xmlns:v="urn:schemas-microsoft-com:vml" xmlns:wp14="http://schemas.microsoft.com/office/word/2010/wordprocessingDrawing" xmlns:wp="http://schemas.openxmlformats.org/drawingml/2006/wordprocessingDrawing" xmlns:w10="urn:schemas-microsoft-com:office:word" xmlns:w="http://schemas.openxmlformats.org/wordprocessingml/2006/main" xmlns:w14="http://schemas.microsoft.com/office/word/2010/wordml" xmlns:wpg="http://schemas.microsoft.com/office/word/2010/wordprocessingGroup" xmlns:wpi="http://schemas.microsoft.com/office/word/2010/wordprocessingInk" xmlns:wne="http://schemas.microsoft.com/office/word/2006/wordml" xmlns:wps="http://schemas.microsoft.com/office/word/2010/wordprocessingShape" mc:Ignorable="w14 wp14">
+<w:footnotes xmlns:ve="http://schemas.openxmlformats.org/markup-compatibility/2006" xmlns:o="urn:schemas-microsoft-com:office:office" xmlns:r="http://schemas.openxmlformats.org/officeDocument/2006/relationships" xmlns:m="http://schemas.openxmlformats.org/officeDocument/2006/math" xmlns:v="urn:schemas-microsoft-com:vml" xmlns:wp="http://schemas.openxmlformats.org/drawingml/2006/wordprocessingDrawing" xmlns:w10="urn:schemas-microsoft-com:office:word" xmlns:w="http://schemas.openxmlformats.org/wordprocessingml/2006/main" xmlns:wne="http://schemas.microsoft.com/office/word/2006/wordml">
   <w:footnote w:type="separator" w:id="-1">
     <w:p>
       <w:pPr>
@@ -431,7 +440,7 @@
 </file>
 
 <file path=word/header1.xml><?xml version="1.0" encoding="utf-8"?>
-<w:hdr xmlns:wpc="http://schemas.microsoft.com/office/word/2010/wordprocessingCanvas" xmlns:mc="http://schemas.openxmlformats.org/markup-compatibility/2006" xmlns:o="urn:schemas-microsoft-com:office:office" xmlns:r="http://schemas.openxmlformats.org/officeDocument/2006/relationships" xmlns:m="http://schemas.openxmlformats.org/officeDocument/2006/math" xmlns:v="urn:schemas-microsoft-com:vml" xmlns:wp14="http://schemas.microsoft.com/office/word/2010/wordprocessingDrawing" xmlns:wp="http://schemas.openxmlformats.org/drawingml/2006/wordprocessingDrawing" xmlns:w10="urn:schemas-microsoft-com:office:word" xmlns:w="http://schemas.openxmlformats.org/wordprocessingml/2006/main" xmlns:w14="http://schemas.microsoft.com/office/word/2010/wordml" xmlns:wpg="http://schemas.microsoft.com/office/word/2010/wordprocessingGroup" xmlns:wpi="http://schemas.microsoft.com/office/word/2010/wordprocessingInk" xmlns:wne="http://schemas.microsoft.com/office/word/2006/wordml" xmlns:wps="http://schemas.microsoft.com/office/word/2010/wordprocessingShape" mc:Ignorable="w14 wp14">
+<w:hdr xmlns:ve="http://schemas.openxmlformats.org/markup-compatibility/2006" xmlns:o="urn:schemas-microsoft-com:office:office" xmlns:r="http://schemas.openxmlformats.org/officeDocument/2006/relationships" xmlns:m="http://schemas.openxmlformats.org/officeDocument/2006/math" xmlns:v="urn:schemas-microsoft-com:vml" xmlns:wp="http://schemas.openxmlformats.org/drawingml/2006/wordprocessingDrawing" xmlns:w10="urn:schemas-microsoft-com:office:word" xmlns:w="http://schemas.openxmlformats.org/wordprocessingml/2006/main" xmlns:wne="http://schemas.microsoft.com/office/word/2006/wordml">
   <w:p>
     <w:pPr>
       <w:pStyle w:val="Header"/>
@@ -441,7 +450,7 @@
 </file>
 
 <file path=word/header2.xml><?xml version="1.0" encoding="utf-8"?>
-<w:hdr xmlns:wpc="http://schemas.microsoft.com/office/word/2010/wordprocessingCanvas" xmlns:mc="http://schemas.openxmlformats.org/markup-compatibility/2006" xmlns:o="urn:schemas-microsoft-com:office:office" xmlns:r="http://schemas.openxmlformats.org/officeDocument/2006/relationships" xmlns:m="http://schemas.openxmlformats.org/officeDocument/2006/math" xmlns:v="urn:schemas-microsoft-com:vml" xmlns:wp14="http://schemas.microsoft.com/office/word/2010/wordprocessingDrawing" xmlns:wp="http://schemas.openxmlformats.org/drawingml/2006/wordprocessingDrawing" xmlns:w10="urn:schemas-microsoft-com:office:word" xmlns:w="http://schemas.openxmlformats.org/wordprocessingml/2006/main" xmlns:w14="http://schemas.microsoft.com/office/word/2010/wordml" xmlns:wpg="http://schemas.microsoft.com/office/word/2010/wordprocessingGroup" xmlns:wpi="http://schemas.microsoft.com/office/word/2010/wordprocessingInk" xmlns:wne="http://schemas.microsoft.com/office/word/2006/wordml" xmlns:wps="http://schemas.microsoft.com/office/word/2010/wordprocessingShape" mc:Ignorable="w14 wp14">
+<w:hdr xmlns:ve="http://schemas.openxmlformats.org/markup-compatibility/2006" xmlns:o="urn:schemas-microsoft-com:office:office" xmlns:r="http://schemas.openxmlformats.org/officeDocument/2006/relationships" xmlns:m="http://schemas.openxmlformats.org/officeDocument/2006/math" xmlns:v="urn:schemas-microsoft-com:vml" xmlns:wp="http://schemas.openxmlformats.org/drawingml/2006/wordprocessingDrawing" xmlns:w10="urn:schemas-microsoft-com:office:word" xmlns:w="http://schemas.openxmlformats.org/wordprocessingml/2006/main" xmlns:wne="http://schemas.microsoft.com/office/word/2006/wordml">
   <w:p>
     <w:pPr>
       <w:pStyle w:val="Header"/>
@@ -461,7 +470,7 @@
 </file>
 
 <file path=word/header3.xml><?xml version="1.0" encoding="utf-8"?>
-<w:hdr xmlns:wpc="http://schemas.microsoft.com/office/word/2010/wordprocessingCanvas" xmlns:mc="http://schemas.openxmlformats.org/markup-compatibility/2006" xmlns:o="urn:schemas-microsoft-com:office:office" xmlns:r="http://schemas.openxmlformats.org/officeDocument/2006/relationships" xmlns:m="http://schemas.openxmlformats.org/officeDocument/2006/math" xmlns:v="urn:schemas-microsoft-com:vml" xmlns:wp14="http://schemas.microsoft.com/office/word/2010/wordprocessingDrawing" xmlns:wp="http://schemas.openxmlformats.org/drawingml/2006/wordprocessingDrawing" xmlns:w10="urn:schemas-microsoft-com:office:word" xmlns:w="http://schemas.openxmlformats.org/wordprocessingml/2006/main" xmlns:w14="http://schemas.microsoft.com/office/word/2010/wordml" xmlns:wpg="http://schemas.microsoft.com/office/word/2010/wordprocessingGroup" xmlns:wpi="http://schemas.microsoft.com/office/word/2010/wordprocessingInk" xmlns:wne="http://schemas.microsoft.com/office/word/2006/wordml" xmlns:wps="http://schemas.microsoft.com/office/word/2010/wordprocessingShape" mc:Ignorable="w14 wp14">
+<w:hdr xmlns:ve="http://schemas.openxmlformats.org/markup-compatibility/2006" xmlns:o="urn:schemas-microsoft-com:office:office" xmlns:r="http://schemas.openxmlformats.org/officeDocument/2006/relationships" xmlns:m="http://schemas.openxmlformats.org/officeDocument/2006/math" xmlns:v="urn:schemas-microsoft-com:vml" xmlns:wp="http://schemas.openxmlformats.org/drawingml/2006/wordprocessingDrawing" xmlns:w10="urn:schemas-microsoft-com:office:word" xmlns:w="http://schemas.openxmlformats.org/wordprocessingml/2006/main" xmlns:wne="http://schemas.microsoft.com/office/word/2006/wordml">
   <w:p>
     <w:pPr>
       <w:pStyle w:val="Header"/>
@@ -471,7 +480,7 @@
 </file>
 
 <file path=word/numbering.xml><?xml version="1.0" encoding="utf-8"?>
-<w:numbering xmlns:wpc="http://schemas.microsoft.com/office/word/2010/wordprocessingCanvas" xmlns:mc="http://schemas.openxmlformats.org/markup-compatibility/2006" xmlns:o="urn:schemas-microsoft-com:office:office" xmlns:r="http://schemas.openxmlformats.org/officeDocument/2006/relationships" xmlns:m="http://schemas.openxmlformats.org/officeDocument/2006/math" xmlns:v="urn:schemas-microsoft-com:vml" xmlns:wp14="http://schemas.microsoft.com/office/word/2010/wordprocessingDrawing" xmlns:wp="http://schemas.openxmlformats.org/drawingml/2006/wordprocessingDrawing" xmlns:w10="urn:schemas-microsoft-com:office:word" xmlns:w="http://schemas.openxmlformats.org/wordprocessingml/2006/main" xmlns:w14="http://schemas.microsoft.com/office/word/2010/wordml" xmlns:wpg="http://schemas.microsoft.com/office/word/2010/wordprocessingGroup" xmlns:wpi="http://schemas.microsoft.com/office/word/2010/wordprocessingInk" xmlns:wne="http://schemas.microsoft.com/office/word/2006/wordml" xmlns:wps="http://schemas.microsoft.com/office/word/2010/wordprocessingShape" mc:Ignorable="w14 wp14">
+<w:numbering xmlns:ve="http://schemas.openxmlformats.org/markup-compatibility/2006" xmlns:o="urn:schemas-microsoft-com:office:office" xmlns:r="http://schemas.openxmlformats.org/officeDocument/2006/relationships" xmlns:m="http://schemas.openxmlformats.org/officeDocument/2006/math" xmlns:v="urn:schemas-microsoft-com:vml" xmlns:wp="http://schemas.openxmlformats.org/drawingml/2006/wordprocessingDrawing" xmlns:w10="urn:schemas-microsoft-com:office:word" xmlns:w="http://schemas.openxmlformats.org/wordprocessingml/2006/main" xmlns:wne="http://schemas.microsoft.com/office/word/2006/wordml">
   <w:abstractNum w:abstractNumId="0">
     <w:nsid w:val="038539DA"/>
     <w:multiLevelType w:val="hybridMultilevel"/>
@@ -1172,7 +1181,7 @@
 </file>
 
 <file path=word/styles.xml><?xml version="1.0" encoding="utf-8"?>
-<w:styles xmlns:mc="http://schemas.openxmlformats.org/markup-compatibility/2006" xmlns:r="http://schemas.openxmlformats.org/officeDocument/2006/relationships" xmlns:w="http://schemas.openxmlformats.org/wordprocessingml/2006/main" xmlns:w14="http://schemas.microsoft.com/office/word/2010/wordml" mc:Ignorable="w14">
+<w:styles xmlns:r="http://schemas.openxmlformats.org/officeDocument/2006/relationships" xmlns:w="http://schemas.openxmlformats.org/wordprocessingml/2006/main">
   <w:docDefaults>
     <w:rPrDefault>
       <w:rPr>
@@ -1343,6 +1352,7 @@
     <w:uiPriority w:val="99"/>
     <w:semiHidden/>
     <w:unhideWhenUsed/>
+    <w:qFormat/>
     <w:tblPr>
       <w:tblInd w:w="0" w:type="dxa"/>
       <w:tblCellMar>
@@ -1652,34 +1662,34 @@
         <a:sysClr val="window" lastClr="FFFFFF"/>
       </a:lt1>
       <a:dk2>
-        <a:srgbClr xmlns:mc="http://schemas.openxmlformats.org/markup-compatibility/2006" xmlns:a14="http://schemas.microsoft.com/office/drawing/2010/main" val="1F497D" mc:Ignorable=""/>
+        <a:srgbClr val="1F497D"/>
       </a:dk2>
       <a:lt2>
-        <a:srgbClr xmlns:mc="http://schemas.openxmlformats.org/markup-compatibility/2006" xmlns:a14="http://schemas.microsoft.com/office/drawing/2010/main" val="EEECE1" mc:Ignorable=""/>
+        <a:srgbClr val="EEECE1"/>
       </a:lt2>
       <a:accent1>
-        <a:srgbClr xmlns:mc="http://schemas.openxmlformats.org/markup-compatibility/2006" xmlns:a14="http://schemas.microsoft.com/office/drawing/2010/main" val="4F81BD" mc:Ignorable=""/>
+        <a:srgbClr val="4F81BD"/>
       </a:accent1>
       <a:accent2>
-        <a:srgbClr xmlns:mc="http://schemas.openxmlformats.org/markup-compatibility/2006" xmlns:a14="http://schemas.microsoft.com/office/drawing/2010/main" val="C0504D" mc:Ignorable=""/>
+        <a:srgbClr val="C0504D"/>
       </a:accent2>
       <a:accent3>
-        <a:srgbClr xmlns:mc="http://schemas.openxmlformats.org/markup-compatibility/2006" xmlns:a14="http://schemas.microsoft.com/office/drawing/2010/main" val="9BBB59" mc:Ignorable=""/>
+        <a:srgbClr val="9BBB59"/>
       </a:accent3>
       <a:accent4>
-        <a:srgbClr xmlns:mc="http://schemas.openxmlformats.org/markup-compatibility/2006" xmlns:a14="http://schemas.microsoft.com/office/drawing/2010/main" val="8064A2" mc:Ignorable=""/>
+        <a:srgbClr val="8064A2"/>
       </a:accent4>
       <a:accent5>
-        <a:srgbClr xmlns:mc="http://schemas.openxmlformats.org/markup-compatibility/2006" xmlns:a14="http://schemas.microsoft.com/office/drawing/2010/main" val="4BACC6" mc:Ignorable=""/>
+        <a:srgbClr val="4BACC6"/>
       </a:accent5>
       <a:accent6>
-        <a:srgbClr xmlns:mc="http://schemas.openxmlformats.org/markup-compatibility/2006" xmlns:a14="http://schemas.microsoft.com/office/drawing/2010/main" val="F79646" mc:Ignorable=""/>
+        <a:srgbClr val="F79646"/>
       </a:accent6>
       <a:hlink>
-        <a:srgbClr xmlns:mc="http://schemas.openxmlformats.org/markup-compatibility/2006" xmlns:a14="http://schemas.microsoft.com/office/drawing/2010/main" val="0000FF" mc:Ignorable=""/>
+        <a:srgbClr val="0000FF"/>
       </a:hlink>
       <a:folHlink>
-        <a:srgbClr xmlns:mc="http://schemas.openxmlformats.org/markup-compatibility/2006" xmlns:a14="http://schemas.microsoft.com/office/drawing/2010/main" val="800080" mc:Ignorable=""/>
+        <a:srgbClr val="800080"/>
       </a:folHlink>
     </a:clrScheme>
     <a:fontScheme name="Office">
@@ -1831,7 +1841,7 @@
         <a:effectStyle>
           <a:effectLst>
             <a:outerShdw blurRad="40000" dist="20000" dir="5400000" rotWithShape="0">
-              <a:srgbClr xmlns:mc="http://schemas.openxmlformats.org/markup-compatibility/2006" xmlns:a14="http://schemas.microsoft.com/office/drawing/2010/main" val="000000" mc:Ignorable="">
+              <a:srgbClr val="000000">
                 <a:alpha val="38000"/>
               </a:srgbClr>
             </a:outerShdw>
@@ -1840,7 +1850,7 @@
         <a:effectStyle>
           <a:effectLst>
             <a:outerShdw blurRad="40000" dist="23000" dir="5400000" rotWithShape="0">
-              <a:srgbClr xmlns:mc="http://schemas.openxmlformats.org/markup-compatibility/2006" xmlns:a14="http://schemas.microsoft.com/office/drawing/2010/main" val="000000" mc:Ignorable="">
+              <a:srgbClr val="000000">
                 <a:alpha val="35000"/>
               </a:srgbClr>
             </a:outerShdw>
@@ -1849,7 +1859,7 @@
         <a:effectStyle>
           <a:effectLst>
             <a:outerShdw blurRad="40000" dist="23000" dir="5400000" rotWithShape="0">
-              <a:srgbClr xmlns:mc="http://schemas.openxmlformats.org/markup-compatibility/2006" xmlns:a14="http://schemas.microsoft.com/office/drawing/2010/main" val="000000" mc:Ignorable="">
+              <a:srgbClr val="000000">
                 <a:alpha val="35000"/>
               </a:srgbClr>
             </a:outerShdw>

</xml_diff>

<commit_message>
updated proposal for comments and Demerits System.vsd
</commit_message>
<xml_diff>
--- a/doc/Demerits Business Rules.docx
+++ b/doc/Demerits Business Rules.docx
@@ -3,6 +3,9 @@
 <w:document xmlns:ve="http://schemas.openxmlformats.org/markup-compatibility/2006" xmlns:o="urn:schemas-microsoft-com:office:office" xmlns:r="http://schemas.openxmlformats.org/officeDocument/2006/relationships" xmlns:m="http://schemas.openxmlformats.org/officeDocument/2006/math" xmlns:v="urn:schemas-microsoft-com:vml" xmlns:wp="http://schemas.openxmlformats.org/drawingml/2006/wordprocessingDrawing" xmlns:w10="urn:schemas-microsoft-com:office:word" xmlns:w="http://schemas.openxmlformats.org/wordprocessingml/2006/main" xmlns:wne="http://schemas.microsoft.com/office/word/2006/wordml">
   <w:body>
     <w:p>
+      <w:pPr>
+        <w:jc w:val="both"/>
+      </w:pPr>
       <w:bookmarkStart w:id="0" w:name="_GoBack"/>
       <w:bookmarkEnd w:id="0"/>
       <w:r>
@@ -19,11 +22,17 @@
       </w:r>
     </w:p>
     <w:p>
+      <w:pPr>
+        <w:jc w:val="both"/>
+      </w:pPr>
       <w:r>
         <w:t xml:space="preserve">This system will easily provide important information for student, parent, teacher, and administrator user groups.  The students will login with their Student ID and a password, while the parents can login from home using their own User ID and passwords.  </w:t>
       </w:r>
     </w:p>
     <w:p>
+      <w:pPr>
+        <w:jc w:val="both"/>
+      </w:pPr>
       <w:r>
         <w:t>Students and parents can only view information from the system, while teachers can log demerits, or edit a de</w:t>
       </w:r>
@@ -51,6 +60,127 @@
         </w:numPr>
       </w:pPr>
       <w:r>
+        <w:t>Wha</w:t>
+      </w:r>
+      <w:r>
+        <w:t>t teacher assigned the demerit</w:t>
+      </w:r>
+    </w:p>
+    <w:p>
+      <w:pPr>
+        <w:pStyle w:val="ListParagraph"/>
+        <w:numPr>
+          <w:ilvl w:val="0"/>
+          <w:numId w:val="1"/>
+        </w:numPr>
+      </w:pPr>
+      <w:r>
+        <w:t>When the demerit was issued</w:t>
+      </w:r>
+    </w:p>
+    <w:p>
+      <w:pPr>
+        <w:pStyle w:val="ListParagraph"/>
+        <w:numPr>
+          <w:ilvl w:val="0"/>
+          <w:numId w:val="1"/>
+        </w:numPr>
+      </w:pPr>
+      <w:r>
+        <w:t>When the detention associated with a demerit is to be served</w:t>
+      </w:r>
+    </w:p>
+    <w:p>
+      <w:pPr>
+        <w:pStyle w:val="ListParagraph"/>
+        <w:numPr>
+          <w:ilvl w:val="0"/>
+          <w:numId w:val="1"/>
+        </w:numPr>
+      </w:pPr>
+      <w:r>
+        <w:t>Whether they have served their detentions</w:t>
+      </w:r>
+    </w:p>
+    <w:p>
+      <w:pPr>
+        <w:pStyle w:val="ListParagraph"/>
+        <w:numPr>
+          <w:ilvl w:val="0"/>
+          <w:numId w:val="1"/>
+        </w:numPr>
+      </w:pPr>
+      <w:r>
+        <w:t>How many demerits they currently have</w:t>
+      </w:r>
+    </w:p>
+    <w:p>
+      <w:pPr>
+        <w:pStyle w:val="ListParagraph"/>
+        <w:numPr>
+          <w:ilvl w:val="0"/>
+          <w:numId w:val="1"/>
+        </w:numPr>
+      </w:pPr>
+      <w:r>
+        <w:t>Associated Comments with a Demerit</w:t>
+      </w:r>
+    </w:p>
+    <w:p>
+      <w:r>
+        <w:t>Some common Student questions:</w:t>
+      </w:r>
+    </w:p>
+    <w:p>
+      <w:pPr>
+        <w:pStyle w:val="ListParagraph"/>
+        <w:numPr>
+          <w:ilvl w:val="0"/>
+          <w:numId w:val="2"/>
+        </w:numPr>
+      </w:pPr>
+      <w:r>
+        <w:t>Do I have a detention?</w:t>
+      </w:r>
+    </w:p>
+    <w:p>
+      <w:pPr>
+        <w:pStyle w:val="ListParagraph"/>
+        <w:numPr>
+          <w:ilvl w:val="0"/>
+          <w:numId w:val="2"/>
+        </w:numPr>
+      </w:pPr>
+      <w:r>
+        <w:t>When do I have detention?</w:t>
+      </w:r>
+    </w:p>
+    <w:p>
+      <w:pPr>
+        <w:pStyle w:val="ListParagraph"/>
+        <w:numPr>
+          <w:ilvl w:val="0"/>
+          <w:numId w:val="2"/>
+        </w:numPr>
+      </w:pPr>
+      <w:r>
+        <w:t>What is the reason for my detention?  (What demerit is associated with the detention?)</w:t>
+      </w:r>
+    </w:p>
+    <w:p>
+      <w:r>
+        <w:t>Parents can view:</w:t>
+      </w:r>
+    </w:p>
+    <w:p>
+      <w:pPr>
+        <w:pStyle w:val="ListParagraph"/>
+        <w:numPr>
+          <w:ilvl w:val="0"/>
+          <w:numId w:val="3"/>
+        </w:numPr>
+      </w:pPr>
+      <w:r>
         <w:t>What teacher assigned the demerit</w:t>
       </w:r>
     </w:p>
@@ -59,164 +189,78 @@
         <w:pStyle w:val="ListParagraph"/>
         <w:numPr>
           <w:ilvl w:val="0"/>
-          <w:numId w:val="1"/>
-        </w:numPr>
-      </w:pPr>
-      <w:r>
-        <w:t>When the demerit was issued</w:t>
-      </w:r>
-    </w:p>
-    <w:p>
-      <w:pPr>
-        <w:pStyle w:val="ListParagraph"/>
-        <w:numPr>
-          <w:ilvl w:val="0"/>
-          <w:numId w:val="1"/>
-        </w:numPr>
-      </w:pPr>
-      <w:r>
-        <w:t>When the detention associated with a demerit is to be served</w:t>
-      </w:r>
-    </w:p>
-    <w:p>
-      <w:pPr>
-        <w:pStyle w:val="ListParagraph"/>
-        <w:numPr>
-          <w:ilvl w:val="0"/>
-          <w:numId w:val="1"/>
-        </w:numPr>
-      </w:pPr>
-      <w:r>
-        <w:t>Whether they have served their detentions</w:t>
-      </w:r>
-    </w:p>
-    <w:p>
-      <w:pPr>
-        <w:pStyle w:val="ListParagraph"/>
-        <w:numPr>
-          <w:ilvl w:val="0"/>
-          <w:numId w:val="1"/>
-        </w:numPr>
-      </w:pPr>
-      <w:r>
-        <w:t>How many demerits they currently have</w:t>
-      </w:r>
-    </w:p>
-    <w:p>
-      <w:r>
-        <w:t>Some common Student questions:</w:t>
-      </w:r>
-    </w:p>
-    <w:p>
-      <w:pPr>
-        <w:pStyle w:val="ListParagraph"/>
-        <w:numPr>
-          <w:ilvl w:val="0"/>
-          <w:numId w:val="2"/>
-        </w:numPr>
-      </w:pPr>
-      <w:r>
-        <w:t>Do I have a detention?</w:t>
-      </w:r>
-    </w:p>
-    <w:p>
-      <w:pPr>
-        <w:pStyle w:val="ListParagraph"/>
-        <w:numPr>
-          <w:ilvl w:val="0"/>
-          <w:numId w:val="2"/>
-        </w:numPr>
-      </w:pPr>
-      <w:r>
-        <w:t>When do I have detention?</w:t>
-      </w:r>
-    </w:p>
-    <w:p>
-      <w:pPr>
-        <w:pStyle w:val="ListParagraph"/>
-        <w:numPr>
-          <w:ilvl w:val="0"/>
-          <w:numId w:val="2"/>
-        </w:numPr>
-      </w:pPr>
-      <w:r>
-        <w:t>What is the reason for my detention?  (What demerit is associated with the detention?)</w:t>
-      </w:r>
+          <w:numId w:val="3"/>
+        </w:numPr>
+      </w:pPr>
+      <w:r>
+        <w:t>How many demerits their child has</w:t>
+      </w:r>
+    </w:p>
+    <w:p>
+      <w:pPr>
+        <w:pStyle w:val="ListParagraph"/>
+        <w:numPr>
+          <w:ilvl w:val="0"/>
+          <w:numId w:val="3"/>
+        </w:numPr>
+      </w:pPr>
+      <w:r>
+        <w:t>Why the demerit was issued</w:t>
+      </w:r>
+    </w:p>
+    <w:p>
+      <w:pPr>
+        <w:pStyle w:val="ListParagraph"/>
+        <w:numPr>
+          <w:ilvl w:val="0"/>
+          <w:numId w:val="3"/>
+        </w:numPr>
+      </w:pPr>
+      <w:r>
+        <w:t>Comments associated with their child’</w:t>
+      </w:r>
+      <w:r>
+        <w:t>s demerit</w:t>
+      </w:r>
+    </w:p>
+    <w:p>
+      <w:r>
+        <w:t>Common Parent questions include:</w:t>
+      </w:r>
+    </w:p>
+    <w:p>
+      <w:pPr>
+        <w:pStyle w:val="ListParagraph"/>
+        <w:numPr>
+          <w:ilvl w:val="0"/>
+          <w:numId w:val="4"/>
+        </w:numPr>
+      </w:pPr>
+      <w:r>
+        <w:t>Does my child have detention?</w:t>
+      </w:r>
+    </w:p>
+    <w:p>
+      <w:pPr>
+        <w:pStyle w:val="ListParagraph"/>
+        <w:numPr>
+          <w:ilvl w:val="0"/>
+          <w:numId w:val="4"/>
+        </w:numPr>
+      </w:pPr>
+      <w:r>
+        <w:t>Why does my child have detention?</w:t>
+      </w:r>
+    </w:p>
+    <w:p>
+      <w:pPr>
+        <w:pStyle w:val="ListParagraph"/>
+      </w:pPr>
     </w:p>
     <w:p/>
     <w:p>
       <w:r>
-        <w:t>Parents can view:</w:t>
-      </w:r>
-    </w:p>
-    <w:p>
-      <w:pPr>
-        <w:pStyle w:val="ListParagraph"/>
-        <w:numPr>
-          <w:ilvl w:val="0"/>
-          <w:numId w:val="3"/>
-        </w:numPr>
-      </w:pPr>
-      <w:r>
-        <w:t>What teacher assigned the demerit</w:t>
-      </w:r>
-    </w:p>
-    <w:p>
-      <w:pPr>
-        <w:pStyle w:val="ListParagraph"/>
-        <w:numPr>
-          <w:ilvl w:val="0"/>
-          <w:numId w:val="3"/>
-        </w:numPr>
-      </w:pPr>
-      <w:r>
-        <w:t>How many demerits their child has</w:t>
-      </w:r>
-    </w:p>
-    <w:p>
-      <w:pPr>
-        <w:pStyle w:val="ListParagraph"/>
-        <w:numPr>
-          <w:ilvl w:val="0"/>
-          <w:numId w:val="3"/>
-        </w:numPr>
-      </w:pPr>
-      <w:r>
-        <w:t>Why the demerit was issued</w:t>
-      </w:r>
-    </w:p>
-    <w:p>
-      <w:r>
-        <w:t>Common Parent questions include:</w:t>
-      </w:r>
-    </w:p>
-    <w:p>
-      <w:pPr>
-        <w:pStyle w:val="ListParagraph"/>
-        <w:numPr>
-          <w:ilvl w:val="0"/>
-          <w:numId w:val="4"/>
-        </w:numPr>
-      </w:pPr>
-      <w:r>
-        <w:t>Does my child have detention?</w:t>
-      </w:r>
-    </w:p>
-    <w:p>
-      <w:pPr>
-        <w:pStyle w:val="ListParagraph"/>
-        <w:numPr>
-          <w:ilvl w:val="0"/>
-          <w:numId w:val="4"/>
-        </w:numPr>
-      </w:pPr>
-      <w:r>
-        <w:t>Why does my child have detention?</w:t>
-      </w:r>
-    </w:p>
-    <w:p/>
-    <w:p>
-      <w:r>
+        <w:lastRenderedPageBreak/>
         <w:t>Teachers can view:</w:t>
       </w:r>
     </w:p>
@@ -229,7 +273,6 @@
         </w:numPr>
       </w:pPr>
       <w:r>
-        <w:lastRenderedPageBreak/>
         <w:t>What students have demerits</w:t>
       </w:r>
     </w:p>
@@ -304,6 +347,18 @@
       </w:pPr>
       <w:r>
         <w:t>Is a particular student supposed to be in detention?</w:t>
+      </w:r>
+    </w:p>
+    <w:p>
+      <w:pPr>
+        <w:pStyle w:val="ListParagraph"/>
+        <w:numPr>
+          <w:ilvl w:val="0"/>
+          <w:numId w:val="6"/>
+        </w:numPr>
+      </w:pPr>
+      <w:r>
+        <w:t>Has the Student served their detention?</w:t>
       </w:r>
     </w:p>
     <w:p>
@@ -395,7 +450,7 @@
       <w:rPr>
         <w:noProof/>
       </w:rPr>
-      <w:t>1/22/2010 6:26 PM</w:t>
+      <w:t>2/22/2010 11:25 PM</w:t>
     </w:r>
     <w:r>
       <w:fldChar w:fldCharType="end"/>

</xml_diff>

<commit_message>
Created DemeritsWebApplication folder with solution and pages....currently Demerits page can retrieve data from Data Layer
</commit_message>
<xml_diff>
--- a/doc/Demerits Business Rules.docx
+++ b/doc/Demerits Business Rules.docx
@@ -380,12 +380,8 @@
       </w:r>
     </w:p>
     <w:sectPr>
-      <w:headerReference w:type="even" r:id="rId7"/>
-      <w:headerReference w:type="default" r:id="rId8"/>
-      <w:footerReference w:type="even" r:id="rId9"/>
-      <w:footerReference w:type="default" r:id="rId10"/>
-      <w:headerReference w:type="first" r:id="rId11"/>
-      <w:footerReference w:type="first" r:id="rId12"/>
+      <w:headerReference w:type="default" r:id="rId7"/>
+      <w:footerReference w:type="default" r:id="rId8"/>
       <w:pgSz w:w="12240" w:h="15840"/>
       <w:pgMar w:top="1440" w:right="1440" w:bottom="1440" w:left="1440" w:header="720" w:footer="720" w:gutter="0"/>
       <w:cols w:space="720"/>
@@ -421,16 +417,6 @@
 </file>
 
 <file path=word/footer1.xml><?xml version="1.0" encoding="utf-8"?>
-<w:ftr xmlns:ve="http://schemas.openxmlformats.org/markup-compatibility/2006" xmlns:o="urn:schemas-microsoft-com:office:office" xmlns:r="http://schemas.openxmlformats.org/officeDocument/2006/relationships" xmlns:m="http://schemas.openxmlformats.org/officeDocument/2006/math" xmlns:v="urn:schemas-microsoft-com:vml" xmlns:wp="http://schemas.openxmlformats.org/drawingml/2006/wordprocessingDrawing" xmlns:w10="urn:schemas-microsoft-com:office:word" xmlns:w="http://schemas.openxmlformats.org/wordprocessingml/2006/main" xmlns:wne="http://schemas.microsoft.com/office/word/2006/wordml">
-  <w:p>
-    <w:pPr>
-      <w:pStyle w:val="Footer"/>
-    </w:pPr>
-  </w:p>
-</w:ftr>
-</file>
-
-<file path=word/footer2.xml><?xml version="1.0" encoding="utf-8"?>
 <w:ftr xmlns:ve="http://schemas.openxmlformats.org/markup-compatibility/2006" xmlns:o="urn:schemas-microsoft-com:office:office" xmlns:r="http://schemas.openxmlformats.org/officeDocument/2006/relationships" xmlns:m="http://schemas.openxmlformats.org/officeDocument/2006/math" xmlns:v="urn:schemas-microsoft-com:vml" xmlns:wp="http://schemas.openxmlformats.org/drawingml/2006/wordprocessingDrawing" xmlns:w10="urn:schemas-microsoft-com:office:word" xmlns:w="http://schemas.openxmlformats.org/wordprocessingml/2006/main" xmlns:wne="http://schemas.microsoft.com/office/word/2006/wordml">
   <w:p>
     <w:pPr>
@@ -450,7 +436,7 @@
       <w:rPr>
         <w:noProof/>
       </w:rPr>
-      <w:t>2/22/2010 11:25 PM</w:t>
+      <w:t>2/22/2010 11:35 PM</w:t>
     </w:r>
     <w:r>
       <w:fldChar w:fldCharType="end"/>
@@ -459,16 +445,6 @@
 </w:ftr>
 </file>
 
-<file path=word/footer3.xml><?xml version="1.0" encoding="utf-8"?>
-<w:ftr xmlns:ve="http://schemas.openxmlformats.org/markup-compatibility/2006" xmlns:o="urn:schemas-microsoft-com:office:office" xmlns:r="http://schemas.openxmlformats.org/officeDocument/2006/relationships" xmlns:m="http://schemas.openxmlformats.org/officeDocument/2006/math" xmlns:v="urn:schemas-microsoft-com:vml" xmlns:wp="http://schemas.openxmlformats.org/drawingml/2006/wordprocessingDrawing" xmlns:w10="urn:schemas-microsoft-com:office:word" xmlns:w="http://schemas.openxmlformats.org/wordprocessingml/2006/main" xmlns:wne="http://schemas.microsoft.com/office/word/2006/wordml">
-  <w:p>
-    <w:pPr>
-      <w:pStyle w:val="Footer"/>
-    </w:pPr>
-  </w:p>
-</w:ftr>
-</file>
-
 <file path=word/footnotes.xml><?xml version="1.0" encoding="utf-8"?>
 <w:footnotes xmlns:ve="http://schemas.openxmlformats.org/markup-compatibility/2006" xmlns:o="urn:schemas-microsoft-com:office:office" xmlns:r="http://schemas.openxmlformats.org/officeDocument/2006/relationships" xmlns:m="http://schemas.openxmlformats.org/officeDocument/2006/math" xmlns:v="urn:schemas-microsoft-com:vml" xmlns:wp="http://schemas.openxmlformats.org/drawingml/2006/wordprocessingDrawing" xmlns:w10="urn:schemas-microsoft-com:office:word" xmlns:w="http://schemas.openxmlformats.org/wordprocessingml/2006/main" xmlns:wne="http://schemas.microsoft.com/office/word/2006/wordml">
   <w:footnote w:type="separator" w:id="-1">
@@ -495,16 +471,6 @@
 </file>
 
 <file path=word/header1.xml><?xml version="1.0" encoding="utf-8"?>
-<w:hdr xmlns:ve="http://schemas.openxmlformats.org/markup-compatibility/2006" xmlns:o="urn:schemas-microsoft-com:office:office" xmlns:r="http://schemas.openxmlformats.org/officeDocument/2006/relationships" xmlns:m="http://schemas.openxmlformats.org/officeDocument/2006/math" xmlns:v="urn:schemas-microsoft-com:vml" xmlns:wp="http://schemas.openxmlformats.org/drawingml/2006/wordprocessingDrawing" xmlns:w10="urn:schemas-microsoft-com:office:word" xmlns:w="http://schemas.openxmlformats.org/wordprocessingml/2006/main" xmlns:wne="http://schemas.microsoft.com/office/word/2006/wordml">
-  <w:p>
-    <w:pPr>
-      <w:pStyle w:val="Header"/>
-    </w:pPr>
-  </w:p>
-</w:hdr>
-</file>
-
-<file path=word/header2.xml><?xml version="1.0" encoding="utf-8"?>
 <w:hdr xmlns:ve="http://schemas.openxmlformats.org/markup-compatibility/2006" xmlns:o="urn:schemas-microsoft-com:office:office" xmlns:r="http://schemas.openxmlformats.org/officeDocument/2006/relationships" xmlns:m="http://schemas.openxmlformats.org/officeDocument/2006/math" xmlns:v="urn:schemas-microsoft-com:vml" xmlns:wp="http://schemas.openxmlformats.org/drawingml/2006/wordprocessingDrawing" xmlns:w10="urn:schemas-microsoft-com:office:word" xmlns:w="http://schemas.openxmlformats.org/wordprocessingml/2006/main" xmlns:wne="http://schemas.microsoft.com/office/word/2006/wordml">
   <w:p>
     <w:pPr>
@@ -520,16 +486,6 @@
       <w:tab/>
       <w:t>Group 1</w:t>
     </w:r>
-  </w:p>
-</w:hdr>
-</file>
-
-<file path=word/header3.xml><?xml version="1.0" encoding="utf-8"?>
-<w:hdr xmlns:ve="http://schemas.openxmlformats.org/markup-compatibility/2006" xmlns:o="urn:schemas-microsoft-com:office:office" xmlns:r="http://schemas.openxmlformats.org/officeDocument/2006/relationships" xmlns:m="http://schemas.openxmlformats.org/officeDocument/2006/math" xmlns:v="urn:schemas-microsoft-com:vml" xmlns:wp="http://schemas.openxmlformats.org/drawingml/2006/wordprocessingDrawing" xmlns:w10="urn:schemas-microsoft-com:office:word" xmlns:w="http://schemas.openxmlformats.org/wordprocessingml/2006/main" xmlns:wne="http://schemas.microsoft.com/office/word/2006/wordml">
-  <w:p>
-    <w:pPr>
-      <w:pStyle w:val="Header"/>
-    </w:pPr>
   </w:p>
 </w:hdr>
 </file>

</xml_diff>